<commit_message>
Coreccion 1º entrega y creación proyecto Java
</commit_message>
<xml_diff>
--- a/Proyecto-Mohamed-Labib.docx
+++ b/Proyecto-Mohamed-Labib.docx
@@ -782,7 +782,7 @@
           <w:r>
             <w:fldChar w:fldCharType="separate"/>
           </w:r>
-          <w:hyperlink w:anchor="_Toc163298107" w:history="1">
+          <w:hyperlink w:anchor="_Toc163852112" w:history="1">
             <w:r>
               <w:rPr>
                 <w:rStyle w:val="Hipervnculo"/>
@@ -809,7 +809,7 @@
                 <w:noProof/>
                 <w:webHidden/>
               </w:rPr>
-              <w:instrText xml:space="preserve"> PAGEREF _Toc163298107 \h </w:instrText>
+              <w:instrText xml:space="preserve"> PAGEREF _Toc163852112 \h </w:instrText>
             </w:r>
             <w:r>
               <w:rPr>
@@ -854,7 +854,7 @@
               <w:lang w:eastAsia="es-ES"/>
             </w:rPr>
           </w:pPr>
-          <w:hyperlink w:anchor="_Toc163298108" w:history="1">
+          <w:hyperlink w:anchor="_Toc163852113" w:history="1">
             <w:r>
               <w:rPr>
                 <w:rStyle w:val="Hipervnculo"/>
@@ -881,7 +881,7 @@
                 <w:noProof/>
                 <w:webHidden/>
               </w:rPr>
-              <w:instrText xml:space="preserve"> PAGEREF _Toc163298108 \h </w:instrText>
+              <w:instrText xml:space="preserve"> PAGEREF _Toc163852113 \h </w:instrText>
             </w:r>
             <w:r>
               <w:rPr>
@@ -926,7 +926,7 @@
               <w:lang w:eastAsia="es-ES"/>
             </w:rPr>
           </w:pPr>
-          <w:hyperlink w:anchor="_Toc163298109" w:history="1">
+          <w:hyperlink w:anchor="_Toc163852114" w:history="1">
             <w:r>
               <w:rPr>
                 <w:rStyle w:val="Hipervnculo"/>
@@ -953,7 +953,7 @@
                 <w:noProof/>
                 <w:webHidden/>
               </w:rPr>
-              <w:instrText xml:space="preserve"> PAGEREF _Toc163298109 \h </w:instrText>
+              <w:instrText xml:space="preserve"> PAGEREF _Toc163852114 \h </w:instrText>
             </w:r>
             <w:r>
               <w:rPr>
@@ -998,7 +998,7 @@
               <w:lang w:eastAsia="es-ES"/>
             </w:rPr>
           </w:pPr>
-          <w:hyperlink w:anchor="_Toc163298110" w:history="1">
+          <w:hyperlink w:anchor="_Toc163852115" w:history="1">
             <w:r>
               <w:rPr>
                 <w:rStyle w:val="Hipervnculo"/>
@@ -1025,7 +1025,7 @@
                 <w:noProof/>
                 <w:webHidden/>
               </w:rPr>
-              <w:instrText xml:space="preserve"> PAGEREF _Toc163298110 \h </w:instrText>
+              <w:instrText xml:space="preserve"> PAGEREF _Toc163852115 \h </w:instrText>
             </w:r>
             <w:r>
               <w:rPr>
@@ -1070,7 +1070,7 @@
               <w:lang w:eastAsia="es-ES"/>
             </w:rPr>
           </w:pPr>
-          <w:hyperlink w:anchor="_Toc163298111" w:history="1">
+          <w:hyperlink w:anchor="_Toc163852116" w:history="1">
             <w:r>
               <w:rPr>
                 <w:rStyle w:val="Hipervnculo"/>
@@ -1097,7 +1097,7 @@
                 <w:noProof/>
                 <w:webHidden/>
               </w:rPr>
-              <w:instrText xml:space="preserve"> PAGEREF _Toc163298111 \h </w:instrText>
+              <w:instrText xml:space="preserve"> PAGEREF _Toc163852116 \h </w:instrText>
             </w:r>
             <w:r>
               <w:rPr>
@@ -1142,7 +1142,7 @@
               <w:lang w:eastAsia="es-ES"/>
             </w:rPr>
           </w:pPr>
-          <w:hyperlink w:anchor="_Toc163298112" w:history="1">
+          <w:hyperlink w:anchor="_Toc163852117" w:history="1">
             <w:r>
               <w:rPr>
                 <w:rStyle w:val="Hipervnculo"/>
@@ -1169,7 +1169,7 @@
                 <w:noProof/>
                 <w:webHidden/>
               </w:rPr>
-              <w:instrText xml:space="preserve"> PAGEREF _Toc163298112 \h </w:instrText>
+              <w:instrText xml:space="preserve"> PAGEREF _Toc163852117 \h </w:instrText>
             </w:r>
             <w:r>
               <w:rPr>
@@ -1214,7 +1214,7 @@
               <w:lang w:eastAsia="es-ES"/>
             </w:rPr>
           </w:pPr>
-          <w:hyperlink w:anchor="_Toc163298113" w:history="1">
+          <w:hyperlink w:anchor="_Toc163852118" w:history="1">
             <w:r>
               <w:rPr>
                 <w:rStyle w:val="Hipervnculo"/>
@@ -1241,7 +1241,7 @@
                 <w:noProof/>
                 <w:webHidden/>
               </w:rPr>
-              <w:instrText xml:space="preserve"> PAGEREF _Toc163298113 \h </w:instrText>
+              <w:instrText xml:space="preserve"> PAGEREF _Toc163852118 \h </w:instrText>
             </w:r>
             <w:r>
               <w:rPr>
@@ -1286,7 +1286,7 @@
               <w:lang w:eastAsia="es-ES"/>
             </w:rPr>
           </w:pPr>
-          <w:hyperlink w:anchor="_Toc163298114" w:history="1">
+          <w:hyperlink w:anchor="_Toc163852119" w:history="1">
             <w:r>
               <w:rPr>
                 <w:rStyle w:val="Hipervnculo"/>
@@ -1313,7 +1313,7 @@
                 <w:noProof/>
                 <w:webHidden/>
               </w:rPr>
-              <w:instrText xml:space="preserve"> PAGEREF _Toc163298114 \h </w:instrText>
+              <w:instrText xml:space="preserve"> PAGEREF _Toc163852119 \h </w:instrText>
             </w:r>
             <w:r>
               <w:rPr>
@@ -1358,13 +1358,13 @@
               <w:lang w:eastAsia="es-ES"/>
             </w:rPr>
           </w:pPr>
-          <w:hyperlink w:anchor="_Toc163298115" w:history="1">
+          <w:hyperlink w:anchor="_Toc163852120" w:history="1">
             <w:r>
               <w:rPr>
                 <w:rStyle w:val="Hipervnculo"/>
                 <w:noProof/>
               </w:rPr>
-              <w:t>Base de Datos FIREBASE</w:t>
+              <w:t>Base de Datos noSQL FIREBASE</w:t>
             </w:r>
             <w:r>
               <w:rPr>
@@ -1385,7 +1385,7 @@
                 <w:noProof/>
                 <w:webHidden/>
               </w:rPr>
-              <w:instrText xml:space="preserve"> PAGEREF _Toc163298115 \h </w:instrText>
+              <w:instrText xml:space="preserve"> PAGEREF _Toc163852120 \h </w:instrText>
             </w:r>
             <w:r>
               <w:rPr>
@@ -1433,7 +1433,7 @@
       <w:r>
         <w:br w:type="page"/>
       </w:r>
-      <w:bookmarkStart w:id="0" w:name="_Toc163298107"/>
+      <w:bookmarkStart w:id="0" w:name="_Toc163852112"/>
       <w:r>
         <w:lastRenderedPageBreak/>
         <w:t>Descripción y Justificación del Proyecto</w:t>
@@ -1477,7 +1477,7 @@
           <w:noProof/>
         </w:rPr>
       </w:pPr>
-      <w:bookmarkStart w:id="1" w:name="_Toc163298108"/>
+      <w:bookmarkStart w:id="1" w:name="_Toc163852113"/>
       <w:r>
         <w:rPr>
           <w:noProof/>
@@ -1512,7 +1512,7 @@
       <w:pPr>
         <w:pStyle w:val="Ttulo2"/>
       </w:pPr>
-      <w:bookmarkStart w:id="2" w:name="_Toc163298109"/>
+      <w:bookmarkStart w:id="2" w:name="_Toc163852114"/>
       <w:r>
         <w:t>Valoración de Alternativas Existentes en el Mercado</w:t>
       </w:r>
@@ -1529,14 +1529,151 @@
         <w:rPr>
           <w:noProof/>
         </w:rPr>
-        <w:t>En el mercado actual, hay muy pocas aplicaciones que ofrecen este servicio de forma gratuita. La mayoría de las alternativas disponibles requieren el pago de tarifas o suscripciones para acceder a información detallada sobre el historial de un vehículo a partir de la matrícula. "AutoLabib Scan" se destaca por ser una de las pocas aplicaciones que ofrece este servicio de forma gratuita, lo que la convierte en una opción valiosa y única para los compradores de automóviles usados.</w:t>
-      </w:r>
-    </w:p>
-    <w:p>
-      <w:pPr>
-        <w:spacing w:after="200"/>
-        <w:rPr>
-          <w:b w:val="0"/>
+        <w:t>En el mercado actual, hay muy pocas aplicaciones que ofrecen este servicio de forma gratuita. La mayoría de las alternativas disponibles requieren el pago de tarifas o suscripcione</w:t>
+      </w:r>
+      <w:r>
+        <w:rPr>
+          <w:noProof/>
+        </w:rPr>
+        <w:t>s. Existe la siguiente app denominada Autoficha que hace un uso similar, introduce una matricula y te proporciona datos.</w:t>
+      </w:r>
+    </w:p>
+    <w:p>
+      <w:pPr>
+        <w:pStyle w:val="Contenido"/>
+        <w:spacing w:line="720" w:lineRule="auto"/>
+        <w:jc w:val="right"/>
+        <w:rPr>
+          <w:noProof/>
+        </w:rPr>
+      </w:pPr>
+      <w:r>
+        <w:rPr>
+          <w:noProof/>
+        </w:rPr>
+        <w:drawing>
+          <wp:anchor distT="0" distB="0" distL="114300" distR="114300" simplePos="0" relativeHeight="251663360" behindDoc="0" locked="0" layoutInCell="1" allowOverlap="1" wp14:anchorId="6DDEB528" wp14:editId="5B632B99">
+            <wp:simplePos x="0" y="0"/>
+            <wp:positionH relativeFrom="column">
+              <wp:posOffset>3085972</wp:posOffset>
+            </wp:positionH>
+            <wp:positionV relativeFrom="paragraph">
+              <wp:posOffset>79733</wp:posOffset>
+            </wp:positionV>
+            <wp:extent cx="1633818" cy="2904565"/>
+            <wp:effectExtent l="76200" t="76200" r="138430" b="124460"/>
+            <wp:wrapSquare wrapText="bothSides"/>
+            <wp:docPr id="4" name="Imagen 4"/>
+            <wp:cNvGraphicFramePr>
+              <a:graphicFrameLocks xmlns:a="http://schemas.openxmlformats.org/drawingml/2006/main" noChangeAspect="1"/>
+            </wp:cNvGraphicFramePr>
+            <a:graphic xmlns:a="http://schemas.openxmlformats.org/drawingml/2006/main">
+              <a:graphicData uri="http://schemas.openxmlformats.org/drawingml/2006/picture">
+                <pic:pic xmlns:pic="http://schemas.openxmlformats.org/drawingml/2006/picture">
+                  <pic:nvPicPr>
+                    <pic:cNvPr id="1" name=""/>
+                    <pic:cNvPicPr/>
+                  </pic:nvPicPr>
+                  <pic:blipFill>
+                    <a:blip r:embed="rId10" cstate="print">
+                      <a:extLst>
+                        <a:ext uri="{28A0092B-C50C-407E-A947-70E740481C1C}">
+                          <a14:useLocalDpi xmlns:a14="http://schemas.microsoft.com/office/drawing/2010/main" val="0"/>
+                        </a:ext>
+                      </a:extLst>
+                    </a:blip>
+                    <a:stretch>
+                      <a:fillRect/>
+                    </a:stretch>
+                  </pic:blipFill>
+                  <pic:spPr>
+                    <a:xfrm>
+                      <a:off x="0" y="0"/>
+                      <a:ext cx="1633818" cy="2904565"/>
+                    </a:xfrm>
+                    <a:prstGeom prst="rect">
+                      <a:avLst/>
+                    </a:prstGeom>
+                    <a:ln w="38100" cap="sq">
+                      <a:solidFill>
+                        <a:srgbClr val="000000"/>
+                      </a:solidFill>
+                      <a:prstDash val="solid"/>
+                      <a:miter lim="800000"/>
+                    </a:ln>
+                    <a:effectLst>
+                      <a:outerShdw blurRad="50800" dist="38100" dir="2700000" algn="tl" rotWithShape="0">
+                        <a:srgbClr val="000000">
+                          <a:alpha val="43000"/>
+                        </a:srgbClr>
+                      </a:outerShdw>
+                    </a:effectLst>
+                  </pic:spPr>
+                </pic:pic>
+              </a:graphicData>
+            </a:graphic>
+          </wp:anchor>
+        </w:drawing>
+      </w:r>
+      <w:r>
+        <w:rPr>
+          <w:noProof/>
+        </w:rPr>
+        <w:drawing>
+          <wp:inline distT="0" distB="0" distL="0" distR="0" wp14:anchorId="7E44BD92" wp14:editId="04A2934D">
+            <wp:extent cx="1628795" cy="2904407"/>
+            <wp:effectExtent l="76200" t="76200" r="123825" b="125095"/>
+            <wp:docPr id="7" name="Imagen 7"/>
+            <wp:cNvGraphicFramePr>
+              <a:graphicFrameLocks xmlns:a="http://schemas.openxmlformats.org/drawingml/2006/main" noChangeAspect="1"/>
+            </wp:cNvGraphicFramePr>
+            <a:graphic xmlns:a="http://schemas.openxmlformats.org/drawingml/2006/main">
+              <a:graphicData uri="http://schemas.openxmlformats.org/drawingml/2006/picture">
+                <pic:pic xmlns:pic="http://schemas.openxmlformats.org/drawingml/2006/picture">
+                  <pic:nvPicPr>
+                    <pic:cNvPr id="1" name=""/>
+                    <pic:cNvPicPr/>
+                  </pic:nvPicPr>
+                  <pic:blipFill>
+                    <a:blip r:embed="rId11"/>
+                    <a:stretch>
+                      <a:fillRect/>
+                    </a:stretch>
+                  </pic:blipFill>
+                  <pic:spPr>
+                    <a:xfrm>
+                      <a:off x="0" y="0"/>
+                      <a:ext cx="1642888" cy="2929538"/>
+                    </a:xfrm>
+                    <a:prstGeom prst="rect">
+                      <a:avLst/>
+                    </a:prstGeom>
+                    <a:ln w="38100" cap="sq">
+                      <a:solidFill>
+                        <a:srgbClr val="000000"/>
+                      </a:solidFill>
+                      <a:prstDash val="solid"/>
+                      <a:miter lim="800000"/>
+                    </a:ln>
+                    <a:effectLst>
+                      <a:outerShdw blurRad="50800" dist="38100" dir="2700000" algn="tl" rotWithShape="0">
+                        <a:srgbClr val="000000">
+                          <a:alpha val="43000"/>
+                        </a:srgbClr>
+                      </a:outerShdw>
+                    </a:effectLst>
+                  </pic:spPr>
+                </pic:pic>
+              </a:graphicData>
+            </a:graphic>
+          </wp:inline>
+        </w:drawing>
+      </w:r>
+    </w:p>
+    <w:p>
+      <w:pPr>
+        <w:pStyle w:val="Ttulo2"/>
+        <w:rPr>
           <w:noProof/>
         </w:rPr>
       </w:pPr>
@@ -1546,21 +1683,15 @@
         </w:rPr>
         <w:br w:type="page"/>
       </w:r>
-    </w:p>
-    <w:p>
-      <w:pPr>
-        <w:pStyle w:val="Ttulo2"/>
-        <w:rPr>
-          <w:noProof/>
-        </w:rPr>
-      </w:pPr>
-      <w:bookmarkStart w:id="3" w:name="_Toc163298110"/>
-      <w:r>
-        <w:rPr>
-          <w:noProof/>
-        </w:rPr>
+      <w:bookmarkStart w:id="3" w:name="_Toc163852115"/>
+      <w:proofErr w:type="spellStart"/>
+      <w:r>
         <w:lastRenderedPageBreak/>
-        <w:t>Stack Tecnológico Elegido</w:t>
+        <w:t>Stack</w:t>
+      </w:r>
+      <w:proofErr w:type="spellEnd"/>
+      <w:r>
+        <w:t xml:space="preserve"> Tecnológico Elegido</w:t>
       </w:r>
       <w:bookmarkEnd w:id="3"/>
     </w:p>
@@ -1753,7 +1884,7 @@
       <w:pPr>
         <w:pStyle w:val="Ttulo1"/>
       </w:pPr>
-      <w:bookmarkStart w:id="4" w:name="_Toc163298111"/>
+      <w:bookmarkStart w:id="4" w:name="_Toc163852116"/>
       <w:r>
         <w:lastRenderedPageBreak/>
         <w:t>Requisitos del Sistema</w:t>
@@ -1774,7 +1905,7 @@
           <w:noProof/>
         </w:rPr>
       </w:pPr>
-      <w:bookmarkStart w:id="5" w:name="_Toc163298112"/>
+      <w:bookmarkStart w:id="5" w:name="_Toc163852117"/>
       <w:r>
         <w:rPr>
           <w:noProof/>
@@ -1938,7 +2069,7 @@
           <w:noProof/>
         </w:rPr>
       </w:pPr>
-      <w:bookmarkStart w:id="6" w:name="_Toc163298113"/>
+      <w:bookmarkStart w:id="6" w:name="_Toc163852118"/>
       <w:r>
         <w:rPr>
           <w:noProof/>
@@ -2184,7 +2315,7 @@
           <w:noProof/>
         </w:rPr>
       </w:pPr>
-      <w:bookmarkStart w:id="7" w:name="_Toc163298114"/>
+      <w:bookmarkStart w:id="7" w:name="_Toc163852119"/>
       <w:r>
         <w:rPr>
           <w:noProof/>
@@ -2225,18 +2356,8 @@
                 <w:sz w:val="24"/>
                 <w:szCs w:val="24"/>
               </w:rPr>
-              <w:t xml:space="preserve">AutoLabib </w:t>
-            </w:r>
-            <w:proofErr w:type="spellStart"/>
-            <w:r>
-              <w:rPr>
-                <w:color w:val="FFFFFF" w:themeColor="background1"/>
-                <w:sz w:val="24"/>
-                <w:szCs w:val="24"/>
-              </w:rPr>
-              <w:t>Scan</w:t>
-            </w:r>
-            <w:proofErr w:type="spellEnd"/>
+              <w:t>AutoLabib Scan</w:t>
+            </w:r>
           </w:p>
         </w:tc>
         <w:tc>
@@ -2955,18 +3076,8 @@
                 <w:sz w:val="24"/>
                 <w:szCs w:val="24"/>
               </w:rPr>
-              <w:t xml:space="preserve">AutoLabib </w:t>
-            </w:r>
-            <w:proofErr w:type="spellStart"/>
-            <w:r>
-              <w:rPr>
-                <w:color w:val="FFFFFF" w:themeColor="background1"/>
-                <w:sz w:val="24"/>
-                <w:szCs w:val="24"/>
-              </w:rPr>
-              <w:t>Scan</w:t>
-            </w:r>
-            <w:proofErr w:type="spellEnd"/>
+              <w:t>AutoLabib Scan</w:t>
+            </w:r>
           </w:p>
         </w:tc>
         <w:tc>
@@ -3571,18 +3682,8 @@
                 <w:sz w:val="24"/>
                 <w:szCs w:val="24"/>
               </w:rPr>
-              <w:t xml:space="preserve">AutoLabib </w:t>
-            </w:r>
-            <w:proofErr w:type="spellStart"/>
-            <w:r>
-              <w:rPr>
-                <w:color w:val="FFFFFF" w:themeColor="background1"/>
-                <w:sz w:val="24"/>
-                <w:szCs w:val="24"/>
-              </w:rPr>
-              <w:t>Scan</w:t>
-            </w:r>
-            <w:proofErr w:type="spellEnd"/>
+              <w:t>AutoLabib Scan</w:t>
+            </w:r>
           </w:p>
         </w:tc>
         <w:tc>
@@ -4252,18 +4353,8 @@
                 <w:sz w:val="24"/>
                 <w:szCs w:val="24"/>
               </w:rPr>
-              <w:t xml:space="preserve">AutoLabib </w:t>
-            </w:r>
-            <w:proofErr w:type="spellStart"/>
-            <w:r>
-              <w:rPr>
-                <w:color w:val="FFFFFF" w:themeColor="background1"/>
-                <w:sz w:val="24"/>
-                <w:szCs w:val="24"/>
-              </w:rPr>
-              <w:t>Scan</w:t>
-            </w:r>
-            <w:proofErr w:type="spellEnd"/>
+              <w:t>AutoLabib Scan</w:t>
+            </w:r>
           </w:p>
         </w:tc>
         <w:tc>
@@ -5036,10 +5127,16 @@
       <w:pPr>
         <w:pStyle w:val="Ttulo1"/>
       </w:pPr>
-      <w:bookmarkStart w:id="8" w:name="_Toc163298115"/>
+      <w:bookmarkStart w:id="8" w:name="_Toc163852120"/>
       <w:r>
         <w:lastRenderedPageBreak/>
-        <w:t>Base de Datos FIREBASE</w:t>
+        <w:t xml:space="preserve">Base de Datos </w:t>
+      </w:r>
+      <w:r>
+        <w:t xml:space="preserve">noSQL </w:t>
+      </w:r>
+      <w:r>
+        <w:t>FIREBASE</w:t>
       </w:r>
       <w:bookmarkEnd w:id="8"/>
     </w:p>
@@ -5271,30 +5368,29 @@
     <w:p>
       <w:pPr>
         <w:pStyle w:val="Prrafodelista"/>
-        <w:numPr>
-          <w:ilvl w:val="0"/>
-          <w:numId w:val="4"/>
-        </w:numPr>
-        <w:rPr>
-          <w:b w:val="0"/>
-          <w:noProof/>
-        </w:rPr>
-      </w:pPr>
-      <w:r>
-        <w:rPr>
-          <w:b w:val="0"/>
+        <w:ind w:left="0"/>
+        <w:rPr>
+          <w:bCs/>
+          <w:noProof/>
+        </w:rPr>
+      </w:pPr>
+    </w:p>
+    <w:p>
+      <w:pPr>
+        <w:pStyle w:val="Prrafodelista"/>
+        <w:ind w:left="0"/>
+        <w:rPr>
+          <w:bCs/>
+          <w:noProof/>
+        </w:rPr>
+      </w:pPr>
+      <w:r>
+        <w:rPr>
+          <w:bCs/>
           <w:noProof/>
         </w:rPr>
         <w:t>Vehículos:</w:t>
       </w:r>
-    </w:p>
-    <w:p>
-      <w:pPr>
-        <w:rPr>
-          <w:b w:val="0"/>
-          <w:noProof/>
-        </w:rPr>
-      </w:pPr>
     </w:p>
     <w:p>
       <w:pPr>
@@ -5770,8 +5866,8 @@
       </w:r>
     </w:p>
     <w:sectPr>
-      <w:headerReference w:type="default" r:id="rId10"/>
-      <w:footerReference w:type="default" r:id="rId11"/>
+      <w:headerReference w:type="default" r:id="rId12"/>
+      <w:footerReference w:type="default" r:id="rId13"/>
       <w:pgSz w:w="11906" w:h="16838" w:code="9"/>
       <w:pgMar w:top="720" w:right="936" w:bottom="720" w:left="936" w:header="0" w:footer="289" w:gutter="0"/>
       <w:pgNumType w:start="1"/>
@@ -7774,10 +7870,13 @@
   </w:compat>
   <w:rsids>
     <w:rsidRoot w:val="00D30278"/>
+    <w:rsid w:val="003337C9"/>
     <w:rsid w:val="00466A21"/>
     <w:rsid w:val="00491418"/>
     <w:rsid w:val="004A6AC6"/>
+    <w:rsid w:val="00977030"/>
     <w:rsid w:val="00BC7E71"/>
+    <w:rsid w:val="00C07348"/>
     <w:rsid w:val="00D30278"/>
   </w:rsids>
   <m:mathPr>

</xml_diff>

<commit_message>
Actualizacion diseño figam y diagrama caso de uso
</commit_message>
<xml_diff>
--- a/Proyecto-Mohamed-Labib.docx
+++ b/Proyecto-Mohamed-Labib.docx
@@ -782,13 +782,13 @@
           <w:r>
             <w:fldChar w:fldCharType="separate"/>
           </w:r>
-          <w:hyperlink w:anchor="_Toc163852112" w:history="1">
+          <w:hyperlink w:anchor="_Toc165746718" w:history="1">
             <w:r>
               <w:rPr>
                 <w:rStyle w:val="Hipervnculo"/>
                 <w:noProof/>
               </w:rPr>
-              <w:t>Descripción y Justificación del Proyecto</w:t>
+              <w:t>1. Descripción y Justificación del Proyecto</w:t>
             </w:r>
             <w:r>
               <w:rPr>
@@ -809,7 +809,7 @@
                 <w:noProof/>
                 <w:webHidden/>
               </w:rPr>
-              <w:instrText xml:space="preserve"> PAGEREF _Toc163852112 \h </w:instrText>
+              <w:instrText xml:space="preserve"> PAGEREF _Toc165746718 \h </w:instrText>
             </w:r>
             <w:r>
               <w:rPr>
@@ -854,7 +854,7 @@
               <w:lang w:eastAsia="es-ES"/>
             </w:rPr>
           </w:pPr>
-          <w:hyperlink w:anchor="_Toc163852113" w:history="1">
+          <w:hyperlink w:anchor="_Toc165746719" w:history="1">
             <w:r>
               <w:rPr>
                 <w:rStyle w:val="Hipervnculo"/>
@@ -881,7 +881,7 @@
                 <w:noProof/>
                 <w:webHidden/>
               </w:rPr>
-              <w:instrText xml:space="preserve"> PAGEREF _Toc163852113 \h </w:instrText>
+              <w:instrText xml:space="preserve"> PAGEREF _Toc165746719 \h </w:instrText>
             </w:r>
             <w:r>
               <w:rPr>
@@ -926,7 +926,7 @@
               <w:lang w:eastAsia="es-ES"/>
             </w:rPr>
           </w:pPr>
-          <w:hyperlink w:anchor="_Toc163852114" w:history="1">
+          <w:hyperlink w:anchor="_Toc165746720" w:history="1">
             <w:r>
               <w:rPr>
                 <w:rStyle w:val="Hipervnculo"/>
@@ -953,7 +953,7 @@
                 <w:noProof/>
                 <w:webHidden/>
               </w:rPr>
-              <w:instrText xml:space="preserve"> PAGEREF _Toc163852114 \h </w:instrText>
+              <w:instrText xml:space="preserve"> PAGEREF _Toc165746720 \h </w:instrText>
             </w:r>
             <w:r>
               <w:rPr>
@@ -998,7 +998,7 @@
               <w:lang w:eastAsia="es-ES"/>
             </w:rPr>
           </w:pPr>
-          <w:hyperlink w:anchor="_Toc163852115" w:history="1">
+          <w:hyperlink w:anchor="_Toc165746721" w:history="1">
             <w:r>
               <w:rPr>
                 <w:rStyle w:val="Hipervnculo"/>
@@ -1025,7 +1025,7 @@
                 <w:noProof/>
                 <w:webHidden/>
               </w:rPr>
-              <w:instrText xml:space="preserve"> PAGEREF _Toc163852115 \h </w:instrText>
+              <w:instrText xml:space="preserve"> PAGEREF _Toc165746721 \h </w:instrText>
             </w:r>
             <w:r>
               <w:rPr>
@@ -1070,13 +1070,13 @@
               <w:lang w:eastAsia="es-ES"/>
             </w:rPr>
           </w:pPr>
-          <w:hyperlink w:anchor="_Toc163852116" w:history="1">
+          <w:hyperlink w:anchor="_Toc165746722" w:history="1">
             <w:r>
               <w:rPr>
                 <w:rStyle w:val="Hipervnculo"/>
                 <w:noProof/>
               </w:rPr>
-              <w:t>Requisitos del Sistema</w:t>
+              <w:t>2. Requisitos del Sistema</w:t>
             </w:r>
             <w:r>
               <w:rPr>
@@ -1097,7 +1097,7 @@
                 <w:noProof/>
                 <w:webHidden/>
               </w:rPr>
-              <w:instrText xml:space="preserve"> PAGEREF _Toc163852116 \h </w:instrText>
+              <w:instrText xml:space="preserve"> PAGEREF _Toc165746722 \h </w:instrText>
             </w:r>
             <w:r>
               <w:rPr>
@@ -1142,7 +1142,7 @@
               <w:lang w:eastAsia="es-ES"/>
             </w:rPr>
           </w:pPr>
-          <w:hyperlink w:anchor="_Toc163852117" w:history="1">
+          <w:hyperlink w:anchor="_Toc165746723" w:history="1">
             <w:r>
               <w:rPr>
                 <w:rStyle w:val="Hipervnculo"/>
@@ -1169,7 +1169,7 @@
                 <w:noProof/>
                 <w:webHidden/>
               </w:rPr>
-              <w:instrText xml:space="preserve"> PAGEREF _Toc163852117 \h </w:instrText>
+              <w:instrText xml:space="preserve"> PAGEREF _Toc165746723 \h </w:instrText>
             </w:r>
             <w:r>
               <w:rPr>
@@ -1214,7 +1214,7 @@
               <w:lang w:eastAsia="es-ES"/>
             </w:rPr>
           </w:pPr>
-          <w:hyperlink w:anchor="_Toc163852118" w:history="1">
+          <w:hyperlink w:anchor="_Toc165746724" w:history="1">
             <w:r>
               <w:rPr>
                 <w:rStyle w:val="Hipervnculo"/>
@@ -1241,7 +1241,7 @@
                 <w:noProof/>
                 <w:webHidden/>
               </w:rPr>
-              <w:instrText xml:space="preserve"> PAGEREF _Toc163852118 \h </w:instrText>
+              <w:instrText xml:space="preserve"> PAGEREF _Toc165746724 \h </w:instrText>
             </w:r>
             <w:r>
               <w:rPr>
@@ -1286,7 +1286,7 @@
               <w:lang w:eastAsia="es-ES"/>
             </w:rPr>
           </w:pPr>
-          <w:hyperlink w:anchor="_Toc163852119" w:history="1">
+          <w:hyperlink w:anchor="_Toc165746725" w:history="1">
             <w:r>
               <w:rPr>
                 <w:rStyle w:val="Hipervnculo"/>
@@ -1313,7 +1313,7 @@
                 <w:noProof/>
                 <w:webHidden/>
               </w:rPr>
-              <w:instrText xml:space="preserve"> PAGEREF _Toc163852119 \h </w:instrText>
+              <w:instrText xml:space="preserve"> PAGEREF _Toc165746725 \h </w:instrText>
             </w:r>
             <w:r>
               <w:rPr>
@@ -1358,13 +1358,13 @@
               <w:lang w:eastAsia="es-ES"/>
             </w:rPr>
           </w:pPr>
-          <w:hyperlink w:anchor="_Toc163852120" w:history="1">
+          <w:hyperlink w:anchor="_Toc165746726" w:history="1">
             <w:r>
               <w:rPr>
                 <w:rStyle w:val="Hipervnculo"/>
                 <w:noProof/>
               </w:rPr>
-              <w:t>Base de Datos noSQL FIREBASE</w:t>
+              <w:t>3. Base de Datos noSQL FIREBASE</w:t>
             </w:r>
             <w:r>
               <w:rPr>
@@ -1385,7 +1385,7 @@
                 <w:noProof/>
                 <w:webHidden/>
               </w:rPr>
-              <w:instrText xml:space="preserve"> PAGEREF _Toc163852120 \h </w:instrText>
+              <w:instrText xml:space="preserve"> PAGEREF _Toc165746726 \h </w:instrText>
             </w:r>
             <w:r>
               <w:rPr>
@@ -1406,6 +1406,222 @@
                 <w:webHidden/>
               </w:rPr>
               <w:t>8</w:t>
+            </w:r>
+            <w:r>
+              <w:rPr>
+                <w:noProof/>
+                <w:webHidden/>
+              </w:rPr>
+              <w:fldChar w:fldCharType="end"/>
+            </w:r>
+          </w:hyperlink>
+        </w:p>
+        <w:p>
+          <w:pPr>
+            <w:pStyle w:val="TDC1"/>
+            <w:tabs>
+              <w:tab w:val="right" w:leader="dot" w:pos="10024"/>
+            </w:tabs>
+            <w:rPr>
+              <w:b w:val="0"/>
+              <w:noProof/>
+              <w:color w:val="auto"/>
+              <w:sz w:val="22"/>
+              <w:lang w:eastAsia="es-ES"/>
+            </w:rPr>
+          </w:pPr>
+          <w:hyperlink w:anchor="_Toc165746727" w:history="1">
+            <w:r>
+              <w:rPr>
+                <w:rStyle w:val="Hipervnculo"/>
+                <w:noProof/>
+              </w:rPr>
+              <w:t>Guía de estilos</w:t>
+            </w:r>
+            <w:r>
+              <w:rPr>
+                <w:noProof/>
+                <w:webHidden/>
+              </w:rPr>
+              <w:tab/>
+            </w:r>
+            <w:r>
+              <w:rPr>
+                <w:noProof/>
+                <w:webHidden/>
+              </w:rPr>
+              <w:fldChar w:fldCharType="begin"/>
+            </w:r>
+            <w:r>
+              <w:rPr>
+                <w:noProof/>
+                <w:webHidden/>
+              </w:rPr>
+              <w:instrText xml:space="preserve"> PAGEREF _Toc165746727 \h </w:instrText>
+            </w:r>
+            <w:r>
+              <w:rPr>
+                <w:noProof/>
+                <w:webHidden/>
+              </w:rPr>
+            </w:r>
+            <w:r>
+              <w:rPr>
+                <w:noProof/>
+                <w:webHidden/>
+              </w:rPr>
+              <w:fldChar w:fldCharType="separate"/>
+            </w:r>
+            <w:r>
+              <w:rPr>
+                <w:noProof/>
+                <w:webHidden/>
+              </w:rPr>
+              <w:t>10</w:t>
+            </w:r>
+            <w:r>
+              <w:rPr>
+                <w:noProof/>
+                <w:webHidden/>
+              </w:rPr>
+              <w:fldChar w:fldCharType="end"/>
+            </w:r>
+          </w:hyperlink>
+        </w:p>
+        <w:p>
+          <w:pPr>
+            <w:pStyle w:val="TDC2"/>
+            <w:tabs>
+              <w:tab w:val="right" w:leader="dot" w:pos="10024"/>
+            </w:tabs>
+            <w:rPr>
+              <w:b w:val="0"/>
+              <w:noProof/>
+              <w:color w:val="auto"/>
+              <w:sz w:val="22"/>
+              <w:lang w:eastAsia="es-ES"/>
+            </w:rPr>
+          </w:pPr>
+          <w:hyperlink w:anchor="_Toc165746728" w:history="1">
+            <w:r>
+              <w:rPr>
+                <w:rStyle w:val="Hipervnculo"/>
+                <w:noProof/>
+              </w:rPr>
+              <w:t>Paleta de colores e Icono principal de la app</w:t>
+            </w:r>
+            <w:r>
+              <w:rPr>
+                <w:noProof/>
+                <w:webHidden/>
+              </w:rPr>
+              <w:tab/>
+            </w:r>
+            <w:r>
+              <w:rPr>
+                <w:noProof/>
+                <w:webHidden/>
+              </w:rPr>
+              <w:fldChar w:fldCharType="begin"/>
+            </w:r>
+            <w:r>
+              <w:rPr>
+                <w:noProof/>
+                <w:webHidden/>
+              </w:rPr>
+              <w:instrText xml:space="preserve"> PAGEREF _Toc165746728 \h </w:instrText>
+            </w:r>
+            <w:r>
+              <w:rPr>
+                <w:noProof/>
+                <w:webHidden/>
+              </w:rPr>
+            </w:r>
+            <w:r>
+              <w:rPr>
+                <w:noProof/>
+                <w:webHidden/>
+              </w:rPr>
+              <w:fldChar w:fldCharType="separate"/>
+            </w:r>
+            <w:r>
+              <w:rPr>
+                <w:noProof/>
+                <w:webHidden/>
+              </w:rPr>
+              <w:t>10</w:t>
+            </w:r>
+            <w:r>
+              <w:rPr>
+                <w:noProof/>
+                <w:webHidden/>
+              </w:rPr>
+              <w:fldChar w:fldCharType="end"/>
+            </w:r>
+          </w:hyperlink>
+        </w:p>
+        <w:p>
+          <w:pPr>
+            <w:pStyle w:val="TDC1"/>
+            <w:tabs>
+              <w:tab w:val="right" w:leader="dot" w:pos="10024"/>
+            </w:tabs>
+            <w:rPr>
+              <w:b w:val="0"/>
+              <w:noProof/>
+              <w:color w:val="auto"/>
+              <w:sz w:val="22"/>
+              <w:lang w:eastAsia="es-ES"/>
+            </w:rPr>
+          </w:pPr>
+          <w:hyperlink w:anchor="_Toc165746729" w:history="1">
+            <w:r>
+              <w:rPr>
+                <w:rStyle w:val="Hipervnculo"/>
+                <w:noProof/>
+              </w:rPr>
+              <w:t>Prototipo Figma</w:t>
+            </w:r>
+            <w:r>
+              <w:rPr>
+                <w:noProof/>
+                <w:webHidden/>
+              </w:rPr>
+              <w:tab/>
+            </w:r>
+            <w:r>
+              <w:rPr>
+                <w:noProof/>
+                <w:webHidden/>
+              </w:rPr>
+              <w:fldChar w:fldCharType="begin"/>
+            </w:r>
+            <w:r>
+              <w:rPr>
+                <w:noProof/>
+                <w:webHidden/>
+              </w:rPr>
+              <w:instrText xml:space="preserve"> PAGEREF _Toc165746729 \h </w:instrText>
+            </w:r>
+            <w:r>
+              <w:rPr>
+                <w:noProof/>
+                <w:webHidden/>
+              </w:rPr>
+            </w:r>
+            <w:r>
+              <w:rPr>
+                <w:noProof/>
+                <w:webHidden/>
+              </w:rPr>
+              <w:fldChar w:fldCharType="separate"/>
+            </w:r>
+            <w:r>
+              <w:rPr>
+                <w:noProof/>
+                <w:webHidden/>
+              </w:rPr>
+              <w:t>10</w:t>
             </w:r>
             <w:r>
               <w:rPr>
@@ -1433,9 +1649,12 @@
       <w:r>
         <w:br w:type="page"/>
       </w:r>
-      <w:bookmarkStart w:id="0" w:name="_Toc163852112"/>
+      <w:bookmarkStart w:id="0" w:name="_Toc165746718"/>
       <w:r>
         <w:lastRenderedPageBreak/>
+        <w:t xml:space="preserve">1. </w:t>
+      </w:r>
+      <w:r>
         <w:t>Descripción y Justificación del Proyecto</w:t>
       </w:r>
       <w:bookmarkEnd w:id="0"/>
@@ -1477,7 +1696,7 @@
           <w:noProof/>
         </w:rPr>
       </w:pPr>
-      <w:bookmarkStart w:id="1" w:name="_Toc163852113"/>
+      <w:bookmarkStart w:id="1" w:name="_Toc165746719"/>
       <w:r>
         <w:rPr>
           <w:noProof/>
@@ -1512,7 +1731,7 @@
       <w:pPr>
         <w:pStyle w:val="Ttulo2"/>
       </w:pPr>
-      <w:bookmarkStart w:id="2" w:name="_Toc163852114"/>
+      <w:bookmarkStart w:id="2" w:name="_Toc165746720"/>
       <w:r>
         <w:t>Valoración de Alternativas Existentes en el Mercado</w:t>
       </w:r>
@@ -1683,7 +1902,7 @@
         </w:rPr>
         <w:br w:type="page"/>
       </w:r>
-      <w:bookmarkStart w:id="3" w:name="_Toc163852115"/>
+      <w:bookmarkStart w:id="3" w:name="_Toc165746721"/>
       <w:r>
         <w:lastRenderedPageBreak/>
         <w:t>Stack Tecnológico Elegido</w:t>
@@ -1879,9 +2098,12 @@
       <w:pPr>
         <w:pStyle w:val="Ttulo1"/>
       </w:pPr>
-      <w:bookmarkStart w:id="4" w:name="_Toc163852116"/>
+      <w:bookmarkStart w:id="4" w:name="_Toc165746722"/>
       <w:r>
         <w:lastRenderedPageBreak/>
+        <w:t xml:space="preserve">2. </w:t>
+      </w:r>
+      <w:r>
         <w:t>Requisitos del Sistema</w:t>
       </w:r>
       <w:bookmarkEnd w:id="4"/>
@@ -1900,7 +2122,7 @@
           <w:noProof/>
         </w:rPr>
       </w:pPr>
-      <w:bookmarkStart w:id="5" w:name="_Toc163852117"/>
+      <w:bookmarkStart w:id="5" w:name="_Toc165746723"/>
       <w:r>
         <w:rPr>
           <w:noProof/>
@@ -2064,7 +2286,7 @@
           <w:noProof/>
         </w:rPr>
       </w:pPr>
-      <w:bookmarkStart w:id="6" w:name="_Toc163852118"/>
+      <w:bookmarkStart w:id="6" w:name="_Toc165746724"/>
       <w:r>
         <w:rPr>
           <w:noProof/>
@@ -2310,7 +2532,7 @@
           <w:noProof/>
         </w:rPr>
       </w:pPr>
-      <w:bookmarkStart w:id="7" w:name="_Toc163852119"/>
+      <w:bookmarkStart w:id="7" w:name="_Toc165746725"/>
       <w:r>
         <w:rPr>
           <w:noProof/>
@@ -5117,795 +5339,41 @@
         </w:rPr>
         <w:br w:type="page"/>
       </w:r>
-    </w:p>
-    <w:p>
-      <w:pPr>
-        <w:pStyle w:val="Ttulo1"/>
-      </w:pPr>
-      <w:bookmarkStart w:id="8" w:name="_Toc163852120"/>
+      <w:bookmarkStart w:id="8" w:name="_Toc165746726"/>
+    </w:p>
+    <w:p>
+      <w:pPr>
+        <w:pStyle w:val="Ttulo3"/>
+      </w:pPr>
       <w:r>
         <w:lastRenderedPageBreak/>
-        <w:t xml:space="preserve">Base de Datos </w:t>
-      </w:r>
-      <w:r>
-        <w:t xml:space="preserve">noSQL </w:t>
-      </w:r>
-      <w:r>
-        <w:t>FIREBASE</w:t>
-      </w:r>
-      <w:bookmarkEnd w:id="8"/>
-    </w:p>
-    <w:p>
-      <w:pPr>
-        <w:rPr>
-          <w:b w:val="0"/>
-          <w:noProof/>
-        </w:rPr>
-      </w:pPr>
-      <w:r>
-        <w:rPr>
-          <w:b w:val="0"/>
-          <w:noProof/>
-        </w:rPr>
-        <w:t>Base de Datos Firebase: "AutoLabib"</w:t>
-      </w:r>
-    </w:p>
-    <w:p>
-      <w:pPr>
-        <w:rPr>
-          <w:b w:val="0"/>
-          <w:noProof/>
-        </w:rPr>
-      </w:pPr>
-    </w:p>
-    <w:p>
-      <w:pPr>
-        <w:rPr>
-          <w:b w:val="0"/>
-          <w:noProof/>
-        </w:rPr>
-      </w:pPr>
-      <w:r>
-        <w:rPr>
-          <w:b w:val="0"/>
-          <w:noProof/>
-        </w:rPr>
-        <w:t>Colecciones:</w:t>
-      </w:r>
-    </w:p>
-    <w:p>
-      <w:pPr>
-        <w:rPr>
-          <w:b w:val="0"/>
-          <w:noProof/>
-        </w:rPr>
-      </w:pPr>
-    </w:p>
-    <w:p>
-      <w:pPr>
-        <w:rPr>
-          <w:bCs/>
-          <w:noProof/>
-        </w:rPr>
-      </w:pPr>
-      <w:r>
-        <w:rPr>
-          <w:bCs/>
-          <w:noProof/>
-        </w:rPr>
-        <w:t>Usuarios:</w:t>
-      </w:r>
-    </w:p>
-    <w:p>
-      <w:pPr>
-        <w:rPr>
-          <w:b w:val="0"/>
-          <w:noProof/>
-        </w:rPr>
-      </w:pPr>
-      <w:r>
-        <w:rPr>
-          <w:bCs/>
-          <w:noProof/>
-        </w:rPr>
-        <w:t>Documentos</w:t>
-      </w:r>
-      <w:r>
-        <w:rPr>
-          <w:b w:val="0"/>
-          <w:noProof/>
-        </w:rPr>
-        <w:t>: Cada documento representa un usuario registrado en la aplicación.</w:t>
-      </w:r>
-    </w:p>
-    <w:p>
-      <w:pPr>
-        <w:rPr>
-          <w:b w:val="0"/>
-          <w:noProof/>
-        </w:rPr>
-      </w:pPr>
-      <w:r>
-        <w:rPr>
-          <w:bCs/>
-          <w:noProof/>
-        </w:rPr>
-        <w:t>Campos</w:t>
-      </w:r>
-      <w:r>
-        <w:rPr>
-          <w:b w:val="0"/>
-          <w:noProof/>
-        </w:rPr>
-        <w:t>:</w:t>
-      </w:r>
-    </w:p>
-    <w:p>
-      <w:pPr>
-        <w:pStyle w:val="Prrafodelista"/>
-        <w:numPr>
-          <w:ilvl w:val="0"/>
-          <w:numId w:val="4"/>
-        </w:numPr>
-        <w:rPr>
-          <w:b w:val="0"/>
-          <w:noProof/>
-        </w:rPr>
-      </w:pPr>
-      <w:r>
-        <w:rPr>
-          <w:b w:val="0"/>
-          <w:noProof/>
-        </w:rPr>
-        <w:t>ID_usuario: Identificador único del usuario.</w:t>
-      </w:r>
-    </w:p>
-    <w:p>
-      <w:pPr>
-        <w:pStyle w:val="Prrafodelista"/>
-        <w:numPr>
-          <w:ilvl w:val="0"/>
-          <w:numId w:val="4"/>
-        </w:numPr>
-        <w:rPr>
-          <w:b w:val="0"/>
-          <w:noProof/>
-        </w:rPr>
-      </w:pPr>
-      <w:r>
-        <w:rPr>
-          <w:b w:val="0"/>
-          <w:noProof/>
-        </w:rPr>
-        <w:t>Nombre: Nombre del usuario.</w:t>
-      </w:r>
-    </w:p>
-    <w:p>
-      <w:pPr>
-        <w:pStyle w:val="Prrafodelista"/>
-        <w:numPr>
-          <w:ilvl w:val="0"/>
-          <w:numId w:val="4"/>
-        </w:numPr>
-        <w:rPr>
-          <w:b w:val="0"/>
-          <w:noProof/>
-        </w:rPr>
-      </w:pPr>
-      <w:r>
-        <w:rPr>
-          <w:b w:val="0"/>
-          <w:noProof/>
-        </w:rPr>
-        <w:t>Apellido: Apellido del usuario.</w:t>
-      </w:r>
-    </w:p>
-    <w:p>
-      <w:pPr>
-        <w:pStyle w:val="Prrafodelista"/>
-        <w:numPr>
-          <w:ilvl w:val="0"/>
-          <w:numId w:val="4"/>
-        </w:numPr>
-        <w:rPr>
-          <w:b w:val="0"/>
-          <w:noProof/>
-        </w:rPr>
-      </w:pPr>
-      <w:r>
-        <w:rPr>
-          <w:b w:val="0"/>
-          <w:noProof/>
-        </w:rPr>
-        <w:t>Correo electrónico: Dirección de correo electrónico del usuario.</w:t>
-      </w:r>
-    </w:p>
-    <w:p>
-      <w:pPr>
-        <w:pStyle w:val="Prrafodelista"/>
-        <w:numPr>
-          <w:ilvl w:val="0"/>
-          <w:numId w:val="4"/>
-        </w:numPr>
-        <w:rPr>
-          <w:b w:val="0"/>
-          <w:noProof/>
-        </w:rPr>
-      </w:pPr>
-      <w:r>
-        <w:rPr>
-          <w:b w:val="0"/>
-          <w:noProof/>
-        </w:rPr>
-        <w:t>Contraseña: Contraseña del usuario (se recomienda el almacenamiento seguro).</w:t>
-      </w:r>
-    </w:p>
-    <w:p>
-      <w:pPr>
-        <w:pStyle w:val="Prrafodelista"/>
-        <w:numPr>
-          <w:ilvl w:val="0"/>
-          <w:numId w:val="4"/>
-        </w:numPr>
-        <w:rPr>
-          <w:b w:val="0"/>
-          <w:noProof/>
-        </w:rPr>
-      </w:pPr>
-      <w:r>
-        <w:rPr>
-          <w:b w:val="0"/>
-          <w:noProof/>
-        </w:rPr>
-        <w:t>Tipo_usuario: Tipo de usuario (normal/administrador).</w:t>
-      </w:r>
-    </w:p>
-    <w:p>
-      <w:pPr>
-        <w:pStyle w:val="Prrafodelista"/>
-        <w:ind w:left="0"/>
-        <w:rPr>
-          <w:bCs/>
-          <w:noProof/>
-        </w:rPr>
-      </w:pPr>
-    </w:p>
-    <w:p>
-      <w:pPr>
-        <w:pStyle w:val="Prrafodelista"/>
-        <w:ind w:left="0"/>
-        <w:rPr>
-          <w:bCs/>
-          <w:noProof/>
-        </w:rPr>
-      </w:pPr>
-      <w:r>
-        <w:rPr>
-          <w:bCs/>
-          <w:noProof/>
-        </w:rPr>
-        <w:t>Vehículos:</w:t>
-      </w:r>
-    </w:p>
-    <w:p>
-      <w:pPr>
-        <w:rPr>
-          <w:b w:val="0"/>
-          <w:noProof/>
-        </w:rPr>
-      </w:pPr>
-      <w:r>
-        <w:rPr>
-          <w:bCs/>
-          <w:noProof/>
-        </w:rPr>
-        <w:t>Documentos</w:t>
-      </w:r>
-      <w:r>
-        <w:rPr>
-          <w:b w:val="0"/>
-          <w:noProof/>
-        </w:rPr>
-        <w:t>: Cada documento representa un vehículo registrado en la aplicación.</w:t>
-      </w:r>
-    </w:p>
-    <w:p>
-      <w:pPr>
-        <w:rPr>
-          <w:b w:val="0"/>
-          <w:noProof/>
-        </w:rPr>
-      </w:pPr>
-      <w:r>
-        <w:rPr>
-          <w:bCs/>
-          <w:noProof/>
-        </w:rPr>
-        <w:t>Campos</w:t>
-      </w:r>
-      <w:r>
-        <w:rPr>
-          <w:b w:val="0"/>
-          <w:noProof/>
-        </w:rPr>
-        <w:t>:</w:t>
-      </w:r>
-    </w:p>
-    <w:p>
-      <w:pPr>
-        <w:pStyle w:val="Prrafodelista"/>
-        <w:numPr>
-          <w:ilvl w:val="0"/>
-          <w:numId w:val="5"/>
-        </w:numPr>
-        <w:rPr>
-          <w:b w:val="0"/>
-          <w:noProof/>
-        </w:rPr>
-      </w:pPr>
-      <w:r>
-        <w:rPr>
-          <w:b w:val="0"/>
-          <w:noProof/>
-        </w:rPr>
-        <w:t>ID_</w:t>
-      </w:r>
-      <w:r>
-        <w:rPr>
-          <w:b w:val="0"/>
-          <w:noProof/>
-        </w:rPr>
-        <w:t>bastidor</w:t>
-      </w:r>
-      <w:r>
-        <w:rPr>
-          <w:b w:val="0"/>
-          <w:noProof/>
-        </w:rPr>
-        <w:t>: Identificador único del vehículo.</w:t>
-      </w:r>
-    </w:p>
-    <w:p>
-      <w:pPr>
-        <w:pStyle w:val="Prrafodelista"/>
-        <w:numPr>
-          <w:ilvl w:val="0"/>
-          <w:numId w:val="5"/>
-        </w:numPr>
-        <w:rPr>
-          <w:b w:val="0"/>
-          <w:noProof/>
-        </w:rPr>
-      </w:pPr>
-      <w:r>
-        <w:rPr>
-          <w:b w:val="0"/>
-          <w:noProof/>
-        </w:rPr>
-        <w:t>Modelo: Modelo del vehículo.</w:t>
-      </w:r>
-    </w:p>
-    <w:p>
-      <w:pPr>
-        <w:pStyle w:val="Prrafodelista"/>
-        <w:numPr>
-          <w:ilvl w:val="0"/>
-          <w:numId w:val="5"/>
-        </w:numPr>
-        <w:rPr>
-          <w:b w:val="0"/>
-          <w:noProof/>
-        </w:rPr>
-      </w:pPr>
-      <w:r>
-        <w:rPr>
-          <w:b w:val="0"/>
-          <w:noProof/>
-        </w:rPr>
-        <w:t>Marca: Marca del vehículo.</w:t>
-      </w:r>
-    </w:p>
-    <w:p>
-      <w:pPr>
-        <w:pStyle w:val="Prrafodelista"/>
-        <w:numPr>
-          <w:ilvl w:val="0"/>
-          <w:numId w:val="5"/>
-        </w:numPr>
-        <w:rPr>
-          <w:b w:val="0"/>
-          <w:noProof/>
-        </w:rPr>
-      </w:pPr>
-      <w:r>
-        <w:rPr>
-          <w:b w:val="0"/>
-          <w:noProof/>
-        </w:rPr>
-        <w:t>Año_fabricación: Año de fabricación del vehículo.</w:t>
-      </w:r>
-    </w:p>
-    <w:p>
-      <w:pPr>
-        <w:pStyle w:val="Prrafodelista"/>
-        <w:numPr>
-          <w:ilvl w:val="0"/>
-          <w:numId w:val="5"/>
-        </w:numPr>
-        <w:rPr>
-          <w:b w:val="0"/>
-          <w:noProof/>
-        </w:rPr>
-      </w:pPr>
-      <w:r>
-        <w:rPr>
-          <w:b w:val="0"/>
-          <w:noProof/>
-        </w:rPr>
-        <w:t>Información_adicional: Información adicional del vehículo.</w:t>
-      </w:r>
-    </w:p>
-    <w:p>
-      <w:pPr>
-        <w:pStyle w:val="Prrafodelista"/>
-        <w:ind w:left="0"/>
-        <w:rPr>
-          <w:b w:val="0"/>
-          <w:noProof/>
-        </w:rPr>
-      </w:pPr>
-    </w:p>
-    <w:p>
-      <w:pPr>
-        <w:pStyle w:val="Prrafodelista"/>
-        <w:ind w:left="0"/>
-        <w:rPr>
-          <w:b w:val="0"/>
-          <w:noProof/>
-        </w:rPr>
-      </w:pPr>
-      <w:r>
-        <w:rPr>
-          <w:bCs/>
-          <w:noProof/>
-        </w:rPr>
-        <w:t>Matrículas_Vehículos</w:t>
-      </w:r>
-      <w:r>
-        <w:rPr>
-          <w:b w:val="0"/>
-          <w:noProof/>
-        </w:rPr>
-        <w:t>:</w:t>
-      </w:r>
-    </w:p>
-    <w:p>
-      <w:pPr>
-        <w:rPr>
-          <w:b w:val="0"/>
-          <w:noProof/>
-        </w:rPr>
-      </w:pPr>
-      <w:r>
-        <w:rPr>
-          <w:bCs/>
-          <w:noProof/>
-        </w:rPr>
-        <w:t>Documentos</w:t>
-      </w:r>
-      <w:r>
-        <w:rPr>
-          <w:b w:val="0"/>
-          <w:noProof/>
-        </w:rPr>
-        <w:t>: Cada documento representa la relación entre una matrícula y un vehículo.</w:t>
-      </w:r>
-    </w:p>
-    <w:p>
-      <w:pPr>
-        <w:rPr>
-          <w:b w:val="0"/>
-          <w:noProof/>
-        </w:rPr>
-      </w:pPr>
-      <w:r>
-        <w:rPr>
-          <w:bCs/>
-          <w:noProof/>
-        </w:rPr>
-        <w:t>Campos</w:t>
-      </w:r>
-      <w:r>
-        <w:rPr>
-          <w:b w:val="0"/>
-          <w:noProof/>
-        </w:rPr>
-        <w:t>:</w:t>
-      </w:r>
-    </w:p>
-    <w:p>
-      <w:pPr>
-        <w:pStyle w:val="Prrafodelista"/>
-        <w:numPr>
-          <w:ilvl w:val="0"/>
-          <w:numId w:val="6"/>
-        </w:numPr>
-        <w:rPr>
-          <w:b w:val="0"/>
-          <w:noProof/>
-        </w:rPr>
-      </w:pPr>
-      <w:r>
-        <w:rPr>
-          <w:b w:val="0"/>
-          <w:noProof/>
-        </w:rPr>
-        <w:t>ID_matrícula: Identificador único de la matrícula.</w:t>
-      </w:r>
-    </w:p>
-    <w:p>
-      <w:pPr>
-        <w:pStyle w:val="Prrafodelista"/>
-        <w:numPr>
-          <w:ilvl w:val="0"/>
-          <w:numId w:val="6"/>
-        </w:numPr>
-        <w:rPr>
-          <w:b w:val="0"/>
-          <w:noProof/>
-        </w:rPr>
-      </w:pPr>
-      <w:r>
-        <w:rPr>
-          <w:b w:val="0"/>
-          <w:noProof/>
-        </w:rPr>
-        <w:t>Matrícula: Número de matrícula del vehículo.</w:t>
-      </w:r>
-    </w:p>
-    <w:p>
-      <w:pPr>
-        <w:pStyle w:val="Prrafodelista"/>
-        <w:numPr>
-          <w:ilvl w:val="0"/>
-          <w:numId w:val="6"/>
-        </w:numPr>
-        <w:rPr>
-          <w:b w:val="0"/>
-          <w:noProof/>
-        </w:rPr>
-      </w:pPr>
-      <w:r>
-        <w:rPr>
-          <w:b w:val="0"/>
-          <w:noProof/>
-        </w:rPr>
-        <w:t>ID_</w:t>
-      </w:r>
-      <w:r>
-        <w:rPr>
-          <w:b w:val="0"/>
-          <w:noProof/>
-        </w:rPr>
-        <w:t>bastidor</w:t>
-      </w:r>
-      <w:r>
-        <w:rPr>
-          <w:b w:val="0"/>
-          <w:noProof/>
-        </w:rPr>
-        <w:t>: Identificador del vehículo asociado a la matrícula.</w:t>
-      </w:r>
-    </w:p>
-    <w:p>
-      <w:pPr>
-        <w:spacing w:after="200"/>
-        <w:rPr>
-          <w:b w:val="0"/>
-          <w:noProof/>
-        </w:rPr>
-      </w:pPr>
-      <w:r>
-        <w:rPr>
-          <w:b w:val="0"/>
-          <w:noProof/>
-        </w:rPr>
-        <w:br w:type="page"/>
-      </w:r>
-    </w:p>
-    <w:p>
-      <w:pPr>
-        <w:rPr>
-          <w:b w:val="0"/>
-          <w:noProof/>
-        </w:rPr>
-      </w:pPr>
-      <w:r>
-        <w:rPr>
-          <w:bCs/>
-          <w:noProof/>
-        </w:rPr>
-        <w:lastRenderedPageBreak/>
-        <w:t>Historial_Acceso_Usuarios</w:t>
-      </w:r>
-      <w:r>
-        <w:rPr>
-          <w:b w:val="0"/>
-          <w:noProof/>
-        </w:rPr>
-        <w:t>:</w:t>
-      </w:r>
-    </w:p>
-    <w:p>
-      <w:pPr>
-        <w:rPr>
-          <w:b w:val="0"/>
-          <w:noProof/>
-        </w:rPr>
-      </w:pPr>
-      <w:r>
-        <w:rPr>
-          <w:bCs/>
-          <w:noProof/>
-        </w:rPr>
-        <w:t>Documentos</w:t>
-      </w:r>
-      <w:r>
-        <w:rPr>
-          <w:b w:val="0"/>
-          <w:noProof/>
-        </w:rPr>
-        <w:t>: Cada documento representa el historial de acceso de un usuario.</w:t>
-      </w:r>
-    </w:p>
-    <w:p>
-      <w:pPr>
-        <w:rPr>
-          <w:b w:val="0"/>
-          <w:noProof/>
-        </w:rPr>
-      </w:pPr>
-      <w:r>
-        <w:rPr>
-          <w:bCs/>
-          <w:noProof/>
-        </w:rPr>
-        <w:t>Campos</w:t>
-      </w:r>
-      <w:r>
-        <w:rPr>
-          <w:b w:val="0"/>
-          <w:noProof/>
-        </w:rPr>
-        <w:t>:</w:t>
-      </w:r>
-    </w:p>
-    <w:p>
-      <w:pPr>
-        <w:pStyle w:val="Prrafodelista"/>
-        <w:numPr>
-          <w:ilvl w:val="0"/>
-          <w:numId w:val="7"/>
-        </w:numPr>
-        <w:rPr>
-          <w:b w:val="0"/>
-          <w:noProof/>
-        </w:rPr>
-      </w:pPr>
-      <w:r>
-        <w:rPr>
-          <w:b w:val="0"/>
-          <w:noProof/>
-        </w:rPr>
-        <w:t>ID_historial: Identificador único del registro de acceso.</w:t>
-      </w:r>
-    </w:p>
-    <w:p>
-      <w:pPr>
-        <w:pStyle w:val="Prrafodelista"/>
-        <w:numPr>
-          <w:ilvl w:val="0"/>
-          <w:numId w:val="7"/>
-        </w:numPr>
-        <w:rPr>
-          <w:b w:val="0"/>
-          <w:noProof/>
-        </w:rPr>
-      </w:pPr>
-      <w:r>
-        <w:rPr>
-          <w:b w:val="0"/>
-          <w:noProof/>
-        </w:rPr>
-        <w:t>ID_usuario: Identificador del usuario que accedió.</w:t>
-      </w:r>
-    </w:p>
-    <w:p>
-      <w:pPr>
-        <w:pStyle w:val="Prrafodelista"/>
-        <w:numPr>
-          <w:ilvl w:val="0"/>
-          <w:numId w:val="7"/>
-        </w:numPr>
-        <w:rPr>
-          <w:b w:val="0"/>
-          <w:noProof/>
-        </w:rPr>
-      </w:pPr>
-      <w:r>
-        <w:rPr>
-          <w:b w:val="0"/>
-          <w:noProof/>
-        </w:rPr>
-        <w:t>Fecha_acceso: Fecha y hora en que se realizó el acceso.</w:t>
-      </w:r>
-    </w:p>
-    <w:p>
-      <w:pPr>
-        <w:pStyle w:val="Prrafodelista"/>
-        <w:numPr>
-          <w:ilvl w:val="0"/>
-          <w:numId w:val="7"/>
-        </w:numPr>
-        <w:rPr>
-          <w:b w:val="0"/>
-          <w:noProof/>
-        </w:rPr>
-      </w:pPr>
-      <w:r>
-        <w:rPr>
-          <w:b w:val="0"/>
-          <w:noProof/>
-        </w:rPr>
-        <w:t>Acción: Descripción de la acción realizada (inicio de sesión, búsqueda, etc.).</w:t>
-      </w:r>
-    </w:p>
-    <w:p>
-      <w:pPr>
-        <w:spacing w:after="200"/>
-        <w:rPr>
-          <w:b w:val="0"/>
-          <w:noProof/>
-        </w:rPr>
-      </w:pPr>
-      <w:r>
-        <w:rPr>
-          <w:b w:val="0"/>
-          <w:noProof/>
-        </w:rPr>
-        <w:br w:type="page"/>
-      </w:r>
-    </w:p>
-    <w:p>
-      <w:pPr>
-        <w:pStyle w:val="Ttulo1"/>
-      </w:pPr>
-      <w:r>
-        <w:lastRenderedPageBreak/>
-        <w:t>Guía de estilos</w:t>
-      </w:r>
-    </w:p>
-    <w:p>
-      <w:pPr>
-        <w:pStyle w:val="Ttulo2"/>
-      </w:pPr>
-      <w:r>
-        <w:t xml:space="preserve">Paleta de colores e </w:t>
-      </w:r>
-      <w:r>
-        <w:t>Icono principal de la app</w:t>
-      </w:r>
-    </w:p>
-    <w:p>
+        <w:t>Diagrama casos de uso</w:t>
+      </w:r>
+    </w:p>
+    <w:p>
+      <w:pPr>
+        <w:pStyle w:val="Contenido"/>
+      </w:pPr>
+    </w:p>
+    <w:p>
+      <w:pPr>
+        <w:pStyle w:val="Contenido"/>
+        <w:jc w:val="center"/>
+        <w:rPr>
+          <w:color w:val="012639" w:themeColor="accent1" w:themeShade="7F"/>
+          <w:sz w:val="24"/>
+          <w:szCs w:val="24"/>
+        </w:rPr>
+      </w:pPr>
       <w:r>
         <w:rPr>
           <w:noProof/>
         </w:rPr>
         <w:drawing>
-          <wp:inline distT="0" distB="0" distL="0" distR="0" wp14:anchorId="2E926C1C" wp14:editId="5CF522F0">
-            <wp:extent cx="1764466" cy="3230880"/>
-            <wp:effectExtent l="0" t="0" r="7620" b="7620"/>
-            <wp:docPr id="11" name="Imagen 11"/>
+          <wp:inline distT="0" distB="0" distL="0" distR="0" wp14:anchorId="61FE5955" wp14:editId="3E5EAF89">
+            <wp:extent cx="4602480" cy="4107180"/>
+            <wp:effectExtent l="76200" t="76200" r="140970" b="140970"/>
+            <wp:docPr id="13" name="Imagen 13"/>
             <wp:cNvGraphicFramePr>
               <a:graphicFrameLocks xmlns:a="http://schemas.openxmlformats.org/drawingml/2006/main" noChangeAspect="1"/>
             </wp:cNvGraphicFramePr>
@@ -5913,23 +5381,46 @@
               <a:graphicData uri="http://schemas.openxmlformats.org/drawingml/2006/picture">
                 <pic:pic xmlns:pic="http://schemas.openxmlformats.org/drawingml/2006/picture">
                   <pic:nvPicPr>
-                    <pic:cNvPr id="1" name=""/>
-                    <pic:cNvPicPr/>
+                    <pic:cNvPr id="0" name="Picture 3"/>
+                    <pic:cNvPicPr>
+                      <a:picLocks noChangeAspect="1" noChangeArrowheads="1"/>
+                    </pic:cNvPicPr>
                   </pic:nvPicPr>
                   <pic:blipFill>
-                    <a:blip r:embed="rId12"/>
+                    <a:blip r:embed="rId12">
+                      <a:extLst>
+                        <a:ext uri="{28A0092B-C50C-407E-A947-70E740481C1C}">
+                          <a14:useLocalDpi xmlns:a14="http://schemas.microsoft.com/office/drawing/2010/main" val="0"/>
+                        </a:ext>
+                      </a:extLst>
+                    </a:blip>
+                    <a:srcRect/>
                     <a:stretch>
                       <a:fillRect/>
                     </a:stretch>
                   </pic:blipFill>
-                  <pic:spPr>
+                  <pic:spPr bwMode="auto">
                     <a:xfrm>
                       <a:off x="0" y="0"/>
-                      <a:ext cx="1774206" cy="3248715"/>
+                      <a:ext cx="4602480" cy="4107180"/>
                     </a:xfrm>
                     <a:prstGeom prst="rect">
                       <a:avLst/>
                     </a:prstGeom>
+                    <a:ln w="38100" cap="sq">
+                      <a:solidFill>
+                        <a:srgbClr val="000000"/>
+                      </a:solidFill>
+                      <a:prstDash val="solid"/>
+                      <a:miter lim="800000"/>
+                    </a:ln>
+                    <a:effectLst>
+                      <a:outerShdw blurRad="50800" dist="38100" dir="2700000" algn="tl" rotWithShape="0">
+                        <a:srgbClr val="000000">
+                          <a:alpha val="43000"/>
+                        </a:srgbClr>
+                      </a:outerShdw>
+                    </a:effectLst>
                   </pic:spPr>
                 </pic:pic>
               </a:graphicData>
@@ -5938,14 +5429,806 @@
         </w:drawing>
       </w:r>
       <w:r>
+        <w:br w:type="page"/>
+      </w:r>
+    </w:p>
+    <w:p>
+      <w:pPr>
+        <w:pStyle w:val="Ttulo1"/>
+      </w:pPr>
+      <w:r>
+        <w:lastRenderedPageBreak/>
+        <w:t xml:space="preserve">3. </w:t>
+      </w:r>
+      <w:r>
+        <w:t xml:space="preserve">Base de Datos </w:t>
+      </w:r>
+      <w:r>
+        <w:t xml:space="preserve">noSQL </w:t>
+      </w:r>
+      <w:r>
+        <w:t>FIREBASE</w:t>
+      </w:r>
+      <w:bookmarkEnd w:id="8"/>
+    </w:p>
+    <w:p>
+      <w:pPr>
+        <w:rPr>
+          <w:b w:val="0"/>
+          <w:noProof/>
+        </w:rPr>
+      </w:pPr>
+      <w:r>
+        <w:rPr>
+          <w:b w:val="0"/>
+          <w:noProof/>
+        </w:rPr>
+        <w:t>Base de Datos Firebase: "AutoLabib"</w:t>
+      </w:r>
+    </w:p>
+    <w:p>
+      <w:pPr>
+        <w:rPr>
+          <w:b w:val="0"/>
+          <w:noProof/>
+        </w:rPr>
+      </w:pPr>
+    </w:p>
+    <w:p>
+      <w:pPr>
+        <w:rPr>
+          <w:b w:val="0"/>
+          <w:noProof/>
+        </w:rPr>
+      </w:pPr>
+      <w:r>
+        <w:rPr>
+          <w:b w:val="0"/>
+          <w:noProof/>
+        </w:rPr>
+        <w:t>Colecciones:</w:t>
+      </w:r>
+    </w:p>
+    <w:p>
+      <w:pPr>
+        <w:rPr>
+          <w:b w:val="0"/>
+          <w:noProof/>
+        </w:rPr>
+      </w:pPr>
+    </w:p>
+    <w:p>
+      <w:pPr>
+        <w:rPr>
+          <w:bCs/>
+          <w:noProof/>
+        </w:rPr>
+      </w:pPr>
+      <w:r>
+        <w:rPr>
+          <w:bCs/>
+          <w:noProof/>
+        </w:rPr>
+        <w:t>Usuarios:</w:t>
+      </w:r>
+    </w:p>
+    <w:p>
+      <w:pPr>
+        <w:rPr>
+          <w:b w:val="0"/>
+          <w:noProof/>
+        </w:rPr>
+      </w:pPr>
+      <w:r>
+        <w:rPr>
+          <w:bCs/>
+          <w:noProof/>
+        </w:rPr>
+        <w:t>Documentos</w:t>
+      </w:r>
+      <w:r>
+        <w:rPr>
+          <w:b w:val="0"/>
+          <w:noProof/>
+        </w:rPr>
+        <w:t>: Cada documento representa un usuario registrado en la aplicación.</w:t>
+      </w:r>
+    </w:p>
+    <w:p>
+      <w:pPr>
+        <w:rPr>
+          <w:b w:val="0"/>
+          <w:noProof/>
+        </w:rPr>
+      </w:pPr>
+      <w:r>
+        <w:rPr>
+          <w:bCs/>
+          <w:noProof/>
+        </w:rPr>
+        <w:t>Campos</w:t>
+      </w:r>
+      <w:r>
+        <w:rPr>
+          <w:b w:val="0"/>
+          <w:noProof/>
+        </w:rPr>
+        <w:t>:</w:t>
+      </w:r>
+    </w:p>
+    <w:p>
+      <w:pPr>
+        <w:pStyle w:val="Prrafodelista"/>
+        <w:numPr>
+          <w:ilvl w:val="0"/>
+          <w:numId w:val="4"/>
+        </w:numPr>
+        <w:rPr>
+          <w:b w:val="0"/>
+          <w:noProof/>
+        </w:rPr>
+      </w:pPr>
+      <w:r>
+        <w:rPr>
+          <w:b w:val="0"/>
+          <w:noProof/>
+        </w:rPr>
+        <w:t>ID_usuario: Identificador único del usuario.</w:t>
+      </w:r>
+    </w:p>
+    <w:p>
+      <w:pPr>
+        <w:pStyle w:val="Prrafodelista"/>
+        <w:numPr>
+          <w:ilvl w:val="0"/>
+          <w:numId w:val="4"/>
+        </w:numPr>
+        <w:rPr>
+          <w:b w:val="0"/>
+          <w:noProof/>
+        </w:rPr>
+      </w:pPr>
+      <w:r>
+        <w:rPr>
+          <w:b w:val="0"/>
+          <w:noProof/>
+        </w:rPr>
+        <w:t>Nombre: Nombre del usuario.</w:t>
+      </w:r>
+    </w:p>
+    <w:p>
+      <w:pPr>
+        <w:pStyle w:val="Prrafodelista"/>
+        <w:numPr>
+          <w:ilvl w:val="0"/>
+          <w:numId w:val="4"/>
+        </w:numPr>
+        <w:rPr>
+          <w:b w:val="0"/>
+          <w:noProof/>
+        </w:rPr>
+      </w:pPr>
+      <w:r>
+        <w:rPr>
+          <w:b w:val="0"/>
+          <w:noProof/>
+        </w:rPr>
+        <w:t>Apellido: Apellido del usuario.</w:t>
+      </w:r>
+    </w:p>
+    <w:p>
+      <w:pPr>
+        <w:pStyle w:val="Prrafodelista"/>
+        <w:numPr>
+          <w:ilvl w:val="0"/>
+          <w:numId w:val="4"/>
+        </w:numPr>
+        <w:rPr>
+          <w:b w:val="0"/>
+          <w:noProof/>
+        </w:rPr>
+      </w:pPr>
+      <w:r>
+        <w:rPr>
+          <w:b w:val="0"/>
+          <w:noProof/>
+        </w:rPr>
+        <w:t>Correo electrónico: Dirección de correo electrónico del usuario.</w:t>
+      </w:r>
+    </w:p>
+    <w:p>
+      <w:pPr>
+        <w:pStyle w:val="Prrafodelista"/>
+        <w:numPr>
+          <w:ilvl w:val="0"/>
+          <w:numId w:val="4"/>
+        </w:numPr>
+        <w:rPr>
+          <w:b w:val="0"/>
+          <w:noProof/>
+        </w:rPr>
+      </w:pPr>
+      <w:r>
+        <w:rPr>
+          <w:b w:val="0"/>
+          <w:noProof/>
+        </w:rPr>
+        <w:t>Contraseña: Contraseña del usuario (se recomienda el almacenamiento seguro).</w:t>
+      </w:r>
+    </w:p>
+    <w:p>
+      <w:pPr>
+        <w:pStyle w:val="Prrafodelista"/>
+        <w:numPr>
+          <w:ilvl w:val="0"/>
+          <w:numId w:val="4"/>
+        </w:numPr>
+        <w:rPr>
+          <w:b w:val="0"/>
+          <w:noProof/>
+        </w:rPr>
+      </w:pPr>
+      <w:r>
+        <w:rPr>
+          <w:b w:val="0"/>
+          <w:noProof/>
+        </w:rPr>
+        <w:t>Tipo_usuario: Tipo de usuario (normal/administrador).</w:t>
+      </w:r>
+    </w:p>
+    <w:p>
+      <w:pPr>
+        <w:pStyle w:val="Prrafodelista"/>
+        <w:ind w:left="0"/>
+        <w:rPr>
+          <w:bCs/>
+          <w:noProof/>
+        </w:rPr>
+      </w:pPr>
+    </w:p>
+    <w:p>
+      <w:pPr>
+        <w:pStyle w:val="Prrafodelista"/>
+        <w:ind w:left="0"/>
+        <w:rPr>
+          <w:bCs/>
+          <w:noProof/>
+        </w:rPr>
+      </w:pPr>
+      <w:r>
+        <w:rPr>
+          <w:bCs/>
+          <w:noProof/>
+        </w:rPr>
+        <w:t>Vehículos:</w:t>
+      </w:r>
+    </w:p>
+    <w:p>
+      <w:pPr>
+        <w:rPr>
+          <w:b w:val="0"/>
+          <w:noProof/>
+        </w:rPr>
+      </w:pPr>
+      <w:r>
+        <w:rPr>
+          <w:bCs/>
+          <w:noProof/>
+        </w:rPr>
+        <w:t>Documentos</w:t>
+      </w:r>
+      <w:r>
+        <w:rPr>
+          <w:b w:val="0"/>
+          <w:noProof/>
+        </w:rPr>
+        <w:t>: Cada documento representa un vehículo registrado en la aplicación.</w:t>
+      </w:r>
+    </w:p>
+    <w:p>
+      <w:pPr>
+        <w:rPr>
+          <w:b w:val="0"/>
+          <w:noProof/>
+        </w:rPr>
+      </w:pPr>
+      <w:r>
+        <w:rPr>
+          <w:bCs/>
+          <w:noProof/>
+        </w:rPr>
+        <w:t>Campos</w:t>
+      </w:r>
+      <w:r>
+        <w:rPr>
+          <w:b w:val="0"/>
+          <w:noProof/>
+        </w:rPr>
+        <w:t>:</w:t>
+      </w:r>
+    </w:p>
+    <w:p>
+      <w:pPr>
+        <w:pStyle w:val="Prrafodelista"/>
+        <w:numPr>
+          <w:ilvl w:val="0"/>
+          <w:numId w:val="5"/>
+        </w:numPr>
+        <w:rPr>
+          <w:b w:val="0"/>
+          <w:noProof/>
+        </w:rPr>
+      </w:pPr>
+      <w:r>
+        <w:rPr>
+          <w:b w:val="0"/>
+          <w:noProof/>
+        </w:rPr>
+        <w:t>ID_</w:t>
+      </w:r>
+      <w:r>
+        <w:rPr>
+          <w:b w:val="0"/>
+          <w:noProof/>
+        </w:rPr>
+        <w:t>bastidor</w:t>
+      </w:r>
+      <w:r>
+        <w:rPr>
+          <w:b w:val="0"/>
+          <w:noProof/>
+        </w:rPr>
+        <w:t>: Identificador único del vehículo.</w:t>
+      </w:r>
+    </w:p>
+    <w:p>
+      <w:pPr>
+        <w:pStyle w:val="Prrafodelista"/>
+        <w:numPr>
+          <w:ilvl w:val="0"/>
+          <w:numId w:val="5"/>
+        </w:numPr>
+        <w:rPr>
+          <w:b w:val="0"/>
+          <w:noProof/>
+        </w:rPr>
+      </w:pPr>
+      <w:r>
+        <w:rPr>
+          <w:b w:val="0"/>
+          <w:noProof/>
+        </w:rPr>
+        <w:t>Modelo: Modelo del vehículo.</w:t>
+      </w:r>
+    </w:p>
+    <w:p>
+      <w:pPr>
+        <w:pStyle w:val="Prrafodelista"/>
+        <w:numPr>
+          <w:ilvl w:val="0"/>
+          <w:numId w:val="5"/>
+        </w:numPr>
+        <w:rPr>
+          <w:b w:val="0"/>
+          <w:noProof/>
+        </w:rPr>
+      </w:pPr>
+      <w:r>
+        <w:rPr>
+          <w:b w:val="0"/>
+          <w:noProof/>
+        </w:rPr>
+        <w:t>Marca: Marca del vehículo.</w:t>
+      </w:r>
+    </w:p>
+    <w:p>
+      <w:pPr>
+        <w:pStyle w:val="Prrafodelista"/>
+        <w:numPr>
+          <w:ilvl w:val="0"/>
+          <w:numId w:val="5"/>
+        </w:numPr>
+        <w:rPr>
+          <w:b w:val="0"/>
+          <w:noProof/>
+        </w:rPr>
+      </w:pPr>
+      <w:r>
+        <w:rPr>
+          <w:b w:val="0"/>
+          <w:noProof/>
+        </w:rPr>
+        <w:t>Año_fabricación: Año de fabricación del vehículo.</w:t>
+      </w:r>
+    </w:p>
+    <w:p>
+      <w:pPr>
+        <w:pStyle w:val="Prrafodelista"/>
+        <w:numPr>
+          <w:ilvl w:val="0"/>
+          <w:numId w:val="5"/>
+        </w:numPr>
+        <w:rPr>
+          <w:b w:val="0"/>
+          <w:noProof/>
+        </w:rPr>
+      </w:pPr>
+      <w:r>
+        <w:rPr>
+          <w:b w:val="0"/>
+          <w:noProof/>
+        </w:rPr>
+        <w:t>Información_adicional: Información adicional del vehículo.</w:t>
+      </w:r>
+    </w:p>
+    <w:p>
+      <w:pPr>
+        <w:pStyle w:val="Prrafodelista"/>
+        <w:ind w:left="0"/>
+        <w:rPr>
+          <w:b w:val="0"/>
+          <w:noProof/>
+        </w:rPr>
+      </w:pPr>
+    </w:p>
+    <w:p>
+      <w:pPr>
+        <w:pStyle w:val="Prrafodelista"/>
+        <w:ind w:left="0"/>
+        <w:rPr>
+          <w:b w:val="0"/>
+          <w:noProof/>
+        </w:rPr>
+      </w:pPr>
+      <w:r>
+        <w:rPr>
+          <w:bCs/>
+          <w:noProof/>
+        </w:rPr>
+        <w:t>Matrículas_Vehículos</w:t>
+      </w:r>
+      <w:r>
+        <w:rPr>
+          <w:b w:val="0"/>
+          <w:noProof/>
+        </w:rPr>
+        <w:t>:</w:t>
+      </w:r>
+    </w:p>
+    <w:p>
+      <w:pPr>
+        <w:rPr>
+          <w:b w:val="0"/>
+          <w:noProof/>
+        </w:rPr>
+      </w:pPr>
+      <w:r>
+        <w:rPr>
+          <w:bCs/>
+          <w:noProof/>
+        </w:rPr>
+        <w:t>Documentos</w:t>
+      </w:r>
+      <w:r>
+        <w:rPr>
+          <w:b w:val="0"/>
+          <w:noProof/>
+        </w:rPr>
+        <w:t>: Cada documento representa la relación entre una matrícula y un vehículo.</w:t>
+      </w:r>
+    </w:p>
+    <w:p>
+      <w:pPr>
+        <w:rPr>
+          <w:b w:val="0"/>
+          <w:noProof/>
+        </w:rPr>
+      </w:pPr>
+      <w:r>
+        <w:rPr>
+          <w:bCs/>
+          <w:noProof/>
+        </w:rPr>
+        <w:t>Campos</w:t>
+      </w:r>
+      <w:r>
+        <w:rPr>
+          <w:b w:val="0"/>
+          <w:noProof/>
+        </w:rPr>
+        <w:t>:</w:t>
+      </w:r>
+    </w:p>
+    <w:p>
+      <w:pPr>
+        <w:pStyle w:val="Prrafodelista"/>
+        <w:numPr>
+          <w:ilvl w:val="0"/>
+          <w:numId w:val="6"/>
+        </w:numPr>
+        <w:rPr>
+          <w:b w:val="0"/>
+          <w:noProof/>
+        </w:rPr>
+      </w:pPr>
+      <w:r>
+        <w:rPr>
+          <w:b w:val="0"/>
+          <w:noProof/>
+        </w:rPr>
+        <w:t>ID_matrícula: Identificador único de la matrícula.</w:t>
+      </w:r>
+    </w:p>
+    <w:p>
+      <w:pPr>
+        <w:pStyle w:val="Prrafodelista"/>
+        <w:numPr>
+          <w:ilvl w:val="0"/>
+          <w:numId w:val="6"/>
+        </w:numPr>
+        <w:rPr>
+          <w:b w:val="0"/>
+          <w:noProof/>
+        </w:rPr>
+      </w:pPr>
+      <w:r>
+        <w:rPr>
+          <w:b w:val="0"/>
+          <w:noProof/>
+        </w:rPr>
+        <w:t>Matrícula: Número de matrícula del vehículo.</w:t>
+      </w:r>
+    </w:p>
+    <w:p>
+      <w:pPr>
+        <w:pStyle w:val="Prrafodelista"/>
+        <w:numPr>
+          <w:ilvl w:val="0"/>
+          <w:numId w:val="6"/>
+        </w:numPr>
+        <w:rPr>
+          <w:b w:val="0"/>
+          <w:noProof/>
+        </w:rPr>
+      </w:pPr>
+      <w:r>
+        <w:rPr>
+          <w:b w:val="0"/>
+          <w:noProof/>
+        </w:rPr>
+        <w:t>ID_</w:t>
+      </w:r>
+      <w:r>
+        <w:rPr>
+          <w:b w:val="0"/>
+          <w:noProof/>
+        </w:rPr>
+        <w:t>bastidor</w:t>
+      </w:r>
+      <w:r>
+        <w:rPr>
+          <w:b w:val="0"/>
+          <w:noProof/>
+        </w:rPr>
+        <w:t>: Identificador del vehículo asociado a la matrícula.</w:t>
+      </w:r>
+    </w:p>
+    <w:p>
+      <w:pPr>
+        <w:spacing w:after="200"/>
+        <w:rPr>
+          <w:b w:val="0"/>
+          <w:noProof/>
+        </w:rPr>
+      </w:pPr>
+      <w:r>
+        <w:rPr>
+          <w:b w:val="0"/>
+          <w:noProof/>
+        </w:rPr>
+        <w:br w:type="page"/>
+      </w:r>
+    </w:p>
+    <w:p>
+      <w:pPr>
+        <w:rPr>
+          <w:b w:val="0"/>
+          <w:noProof/>
+        </w:rPr>
+      </w:pPr>
+      <w:r>
+        <w:rPr>
+          <w:bCs/>
+          <w:noProof/>
+        </w:rPr>
+        <w:lastRenderedPageBreak/>
+        <w:t>Historial_Acceso_Usuarios</w:t>
+      </w:r>
+      <w:r>
+        <w:rPr>
+          <w:b w:val="0"/>
+          <w:noProof/>
+        </w:rPr>
+        <w:t>:</w:t>
+      </w:r>
+    </w:p>
+    <w:p>
+      <w:pPr>
+        <w:rPr>
+          <w:b w:val="0"/>
+          <w:noProof/>
+        </w:rPr>
+      </w:pPr>
+      <w:r>
+        <w:rPr>
+          <w:bCs/>
+          <w:noProof/>
+        </w:rPr>
+        <w:t>Documentos</w:t>
+      </w:r>
+      <w:r>
+        <w:rPr>
+          <w:b w:val="0"/>
+          <w:noProof/>
+        </w:rPr>
+        <w:t>: Cada documento representa el historial de acceso de un usuario.</w:t>
+      </w:r>
+    </w:p>
+    <w:p>
+      <w:pPr>
+        <w:rPr>
+          <w:b w:val="0"/>
+          <w:noProof/>
+        </w:rPr>
+      </w:pPr>
+      <w:r>
+        <w:rPr>
+          <w:bCs/>
+          <w:noProof/>
+        </w:rPr>
+        <w:t>Campos</w:t>
+      </w:r>
+      <w:r>
+        <w:rPr>
+          <w:b w:val="0"/>
+          <w:noProof/>
+        </w:rPr>
+        <w:t>:</w:t>
+      </w:r>
+    </w:p>
+    <w:p>
+      <w:pPr>
+        <w:pStyle w:val="Prrafodelista"/>
+        <w:numPr>
+          <w:ilvl w:val="0"/>
+          <w:numId w:val="7"/>
+        </w:numPr>
+        <w:rPr>
+          <w:b w:val="0"/>
+          <w:noProof/>
+        </w:rPr>
+      </w:pPr>
+      <w:r>
+        <w:rPr>
+          <w:b w:val="0"/>
+          <w:noProof/>
+        </w:rPr>
+        <w:t>ID_historial: Identificador único del registro de acceso.</w:t>
+      </w:r>
+    </w:p>
+    <w:p>
+      <w:pPr>
+        <w:pStyle w:val="Prrafodelista"/>
+        <w:numPr>
+          <w:ilvl w:val="0"/>
+          <w:numId w:val="7"/>
+        </w:numPr>
+        <w:rPr>
+          <w:b w:val="0"/>
+          <w:noProof/>
+        </w:rPr>
+      </w:pPr>
+      <w:r>
+        <w:rPr>
+          <w:b w:val="0"/>
+          <w:noProof/>
+        </w:rPr>
+        <w:t>ID_usuario: Identificador del usuario que accedió.</w:t>
+      </w:r>
+    </w:p>
+    <w:p>
+      <w:pPr>
+        <w:pStyle w:val="Prrafodelista"/>
+        <w:numPr>
+          <w:ilvl w:val="0"/>
+          <w:numId w:val="7"/>
+        </w:numPr>
+        <w:rPr>
+          <w:b w:val="0"/>
+          <w:noProof/>
+        </w:rPr>
+      </w:pPr>
+      <w:r>
+        <w:rPr>
+          <w:b w:val="0"/>
+          <w:noProof/>
+        </w:rPr>
+        <w:t>Fecha_acceso: Fecha y hora en que se realizó el acceso.</w:t>
+      </w:r>
+    </w:p>
+    <w:p>
+      <w:pPr>
+        <w:pStyle w:val="Prrafodelista"/>
+        <w:numPr>
+          <w:ilvl w:val="0"/>
+          <w:numId w:val="7"/>
+        </w:numPr>
+        <w:rPr>
+          <w:b w:val="0"/>
+          <w:noProof/>
+        </w:rPr>
+      </w:pPr>
+      <w:r>
+        <w:rPr>
+          <w:b w:val="0"/>
+          <w:noProof/>
+        </w:rPr>
+        <w:t>Acción: Descripción de la acción realizada (inicio de sesión, búsqueda, etc.).</w:t>
+      </w:r>
+    </w:p>
+    <w:p>
+      <w:pPr>
+        <w:spacing w:after="200"/>
+        <w:rPr>
+          <w:b w:val="0"/>
+          <w:noProof/>
+        </w:rPr>
+      </w:pPr>
+      <w:r>
+        <w:rPr>
+          <w:b w:val="0"/>
+          <w:noProof/>
+        </w:rPr>
+        <w:br w:type="page"/>
+      </w:r>
+    </w:p>
+    <w:p>
+      <w:pPr>
+        <w:pStyle w:val="Ttulo1"/>
+      </w:pPr>
+      <w:bookmarkStart w:id="9" w:name="_Toc165746727"/>
+      <w:r>
+        <w:lastRenderedPageBreak/>
+        <w:t xml:space="preserve">4. </w:t>
+      </w:r>
+      <w:r>
+        <w:t>Guía de estilos</w:t>
+      </w:r>
+      <w:bookmarkEnd w:id="9"/>
+    </w:p>
+    <w:p>
+      <w:pPr>
+        <w:pStyle w:val="Ttulo2"/>
+      </w:pPr>
+      <w:bookmarkStart w:id="10" w:name="_Toc165746728"/>
+      <w:r>
+        <w:t xml:space="preserve">Paleta de colores e </w:t>
+      </w:r>
+      <w:r>
+        <w:t>Icono principal de la app</w:t>
+      </w:r>
+      <w:bookmarkEnd w:id="10"/>
+    </w:p>
+    <w:p>
+      <w:r>
         <w:rPr>
           <w:noProof/>
         </w:rPr>
         <w:drawing>
-          <wp:inline distT="0" distB="0" distL="0" distR="0" wp14:anchorId="1709E231" wp14:editId="1E419237">
-            <wp:extent cx="4330359" cy="2392616"/>
-            <wp:effectExtent l="0" t="0" r="0" b="8255"/>
-            <wp:docPr id="12" name="Imagen 12"/>
+          <wp:inline distT="0" distB="0" distL="0" distR="0" wp14:anchorId="2E926C1C" wp14:editId="5CF522F0">
+            <wp:extent cx="1764466" cy="3230880"/>
+            <wp:effectExtent l="0" t="0" r="7620" b="7620"/>
+            <wp:docPr id="11" name="Imagen 11"/>
             <wp:cNvGraphicFramePr>
               <a:graphicFrameLocks xmlns:a="http://schemas.openxmlformats.org/drawingml/2006/main" noChangeAspect="1"/>
             </wp:cNvGraphicFramePr>
@@ -5965,7 +6248,7 @@
                   <pic:spPr>
                     <a:xfrm>
                       <a:off x="0" y="0"/>
-                      <a:ext cx="4347197" cy="2401919"/>
+                      <a:ext cx="1774206" cy="3248715"/>
                     </a:xfrm>
                     <a:prstGeom prst="rect">
                       <a:avLst/>
@@ -5977,26 +6260,15 @@
           </wp:inline>
         </w:drawing>
       </w:r>
-    </w:p>
-    <w:p/>
-    <w:p>
-      <w:pPr>
-        <w:pStyle w:val="Ttulo1"/>
-      </w:pPr>
-      <w:r>
-        <w:t>Prototipo Figma</w:t>
-      </w:r>
-    </w:p>
-    <w:p>
-      <w:pPr>
-        <w:pStyle w:val="Ttulo1"/>
-      </w:pPr>
-      <w:r>
+      <w:r>
+        <w:rPr>
+          <w:noProof/>
+        </w:rPr>
         <w:drawing>
-          <wp:inline distT="0" distB="0" distL="0" distR="0" wp14:anchorId="32BF1169" wp14:editId="0206DA5B">
-            <wp:extent cx="4907280" cy="3988327"/>
-            <wp:effectExtent l="0" t="0" r="7620" b="0"/>
-            <wp:docPr id="9" name="Imagen 9"/>
+          <wp:inline distT="0" distB="0" distL="0" distR="0" wp14:anchorId="1709E231" wp14:editId="1E419237">
+            <wp:extent cx="4330359" cy="2392616"/>
+            <wp:effectExtent l="0" t="0" r="0" b="8255"/>
+            <wp:docPr id="12" name="Imagen 12"/>
             <wp:cNvGraphicFramePr>
               <a:graphicFrameLocks xmlns:a="http://schemas.openxmlformats.org/drawingml/2006/main" noChangeAspect="1"/>
             </wp:cNvGraphicFramePr>
@@ -6016,7 +6288,7 @@
                   <pic:spPr>
                     <a:xfrm>
                       <a:off x="0" y="0"/>
-                      <a:ext cx="4910758" cy="3991153"/>
+                      <a:ext cx="4347197" cy="2401919"/>
                     </a:xfrm>
                     <a:prstGeom prst="rect">
                       <a:avLst/>
@@ -6029,9 +6301,119 @@
         </w:drawing>
       </w:r>
     </w:p>
+    <w:p>
+      <w:pPr>
+        <w:spacing w:after="200"/>
+      </w:pPr>
+      <w:r>
+        <w:br w:type="page"/>
+      </w:r>
+    </w:p>
+    <w:p>
+      <w:pPr>
+        <w:pStyle w:val="Ttulo1"/>
+      </w:pPr>
+      <w:bookmarkStart w:id="11" w:name="_Toc165746729"/>
+      <w:r>
+        <w:lastRenderedPageBreak/>
+        <w:t xml:space="preserve">5. </w:t>
+      </w:r>
+      <w:r>
+        <w:t>Prototipo Figma</w:t>
+      </w:r>
+      <w:bookmarkEnd w:id="11"/>
+    </w:p>
+    <w:p>
+      <w:pPr>
+        <w:pStyle w:val="Ttulo1"/>
+        <w:jc w:val="center"/>
+      </w:pPr>
+      <w:r>
+        <w:drawing>
+          <wp:inline distT="0" distB="0" distL="0" distR="0" wp14:anchorId="3832857F" wp14:editId="18F56749">
+            <wp:extent cx="5943600" cy="4204472"/>
+            <wp:effectExtent l="0" t="0" r="0" b="5715"/>
+            <wp:docPr id="15" name="Imagen 15"/>
+            <wp:cNvGraphicFramePr>
+              <a:graphicFrameLocks xmlns:a="http://schemas.openxmlformats.org/drawingml/2006/main" noChangeAspect="1"/>
+            </wp:cNvGraphicFramePr>
+            <a:graphic xmlns:a="http://schemas.openxmlformats.org/drawingml/2006/main">
+              <a:graphicData uri="http://schemas.openxmlformats.org/drawingml/2006/picture">
+                <pic:pic xmlns:pic="http://schemas.openxmlformats.org/drawingml/2006/picture">
+                  <pic:nvPicPr>
+                    <pic:cNvPr id="1" name=""/>
+                    <pic:cNvPicPr/>
+                  </pic:nvPicPr>
+                  <pic:blipFill>
+                    <a:blip r:embed="rId15"/>
+                    <a:stretch>
+                      <a:fillRect/>
+                    </a:stretch>
+                  </pic:blipFill>
+                  <pic:spPr>
+                    <a:xfrm>
+                      <a:off x="0" y="0"/>
+                      <a:ext cx="5945282" cy="4205662"/>
+                    </a:xfrm>
+                    <a:prstGeom prst="rect">
+                      <a:avLst/>
+                    </a:prstGeom>
+                  </pic:spPr>
+                </pic:pic>
+              </a:graphicData>
+            </a:graphic>
+          </wp:inline>
+        </w:drawing>
+      </w:r>
+    </w:p>
+    <w:p>
+      <w:pPr>
+        <w:pStyle w:val="Contenido"/>
+      </w:pPr>
+      <w:r>
+        <w:rPr>
+          <w:noProof/>
+        </w:rPr>
+        <w:drawing>
+          <wp:inline distT="0" distB="0" distL="0" distR="0" wp14:anchorId="0B0C61A3" wp14:editId="5A3C3B83">
+            <wp:extent cx="6371590" cy="4347210"/>
+            <wp:effectExtent l="0" t="0" r="0" b="0"/>
+            <wp:docPr id="14" name="Imagen 14"/>
+            <wp:cNvGraphicFramePr>
+              <a:graphicFrameLocks xmlns:a="http://schemas.openxmlformats.org/drawingml/2006/main" noChangeAspect="1"/>
+            </wp:cNvGraphicFramePr>
+            <a:graphic xmlns:a="http://schemas.openxmlformats.org/drawingml/2006/main">
+              <a:graphicData uri="http://schemas.openxmlformats.org/drawingml/2006/picture">
+                <pic:pic xmlns:pic="http://schemas.openxmlformats.org/drawingml/2006/picture">
+                  <pic:nvPicPr>
+                    <pic:cNvPr id="1" name=""/>
+                    <pic:cNvPicPr/>
+                  </pic:nvPicPr>
+                  <pic:blipFill>
+                    <a:blip r:embed="rId16"/>
+                    <a:stretch>
+                      <a:fillRect/>
+                    </a:stretch>
+                  </pic:blipFill>
+                  <pic:spPr>
+                    <a:xfrm>
+                      <a:off x="0" y="0"/>
+                      <a:ext cx="6371590" cy="4347210"/>
+                    </a:xfrm>
+                    <a:prstGeom prst="rect">
+                      <a:avLst/>
+                    </a:prstGeom>
+                  </pic:spPr>
+                </pic:pic>
+              </a:graphicData>
+            </a:graphic>
+          </wp:inline>
+        </w:drawing>
+      </w:r>
+    </w:p>
     <w:sectPr>
-      <w:headerReference w:type="default" r:id="rId15"/>
-      <w:footerReference w:type="default" r:id="rId16"/>
+      <w:headerReference w:type="default" r:id="rId17"/>
+      <w:footerReference w:type="default" r:id="rId18"/>
       <w:pgSz w:w="11906" w:h="16838" w:code="9"/>
       <w:pgMar w:top="720" w:right="936" w:bottom="720" w:left="936" w:header="0" w:footer="289" w:gutter="0"/>
       <w:pgNumType w:start="1"/>
@@ -7479,6 +7861,28 @@
       <w:szCs w:val="26"/>
     </w:rPr>
   </w:style>
+  <w:style w:type="paragraph" w:styleId="Ttulo3">
+    <w:name w:val="heading 3"/>
+    <w:basedOn w:val="Normal"/>
+    <w:next w:val="Normal"/>
+    <w:link w:val="Ttulo3Car"/>
+    <w:uiPriority w:val="5"/>
+    <w:unhideWhenUsed/>
+    <w:qFormat/>
+    <w:rsid w:val="0026297B"/>
+    <w:pPr>
+      <w:keepNext/>
+      <w:keepLines/>
+      <w:spacing w:before="40"/>
+      <w:outlineLvl w:val="2"/>
+    </w:pPr>
+    <w:rPr>
+      <w:rFonts w:asciiTheme="majorHAnsi" w:eastAsiaTheme="majorEastAsia" w:hAnsiTheme="majorHAnsi" w:cstheme="majorBidi"/>
+      <w:color w:val="012639" w:themeColor="accent1" w:themeShade="7F"/>
+      <w:sz w:val="24"/>
+      <w:szCs w:val="24"/>
+    </w:rPr>
+  </w:style>
   <w:style w:type="character" w:default="1" w:styleId="Fuentedeprrafopredeter">
     <w:name w:val="Default Paragraph Font"/>
     <w:uiPriority w:val="1"/>
@@ -7809,6 +8213,18 @@
       <w:contextualSpacing/>
     </w:pPr>
   </w:style>
+  <w:style w:type="character" w:customStyle="1" w:styleId="Ttulo3Car">
+    <w:name w:val="Título 3 Car"/>
+    <w:basedOn w:val="Fuentedeprrafopredeter"/>
+    <w:link w:val="Ttulo3"/>
+    <w:uiPriority w:val="5"/>
+    <w:rsid w:val="0026297B"/>
+    <w:rPr>
+      <w:rFonts w:asciiTheme="majorHAnsi" w:eastAsiaTheme="majorEastAsia" w:hAnsiTheme="majorHAnsi" w:cstheme="majorBidi"/>
+      <w:b/>
+      <w:color w:val="012639" w:themeColor="accent1" w:themeShade="7F"/>
+    </w:rPr>
+  </w:style>
 </w:styles>
 </file>
 
@@ -8035,14 +8451,16 @@
   <w:rsids>
     <w:rsidRoot w:val="00D30278"/>
     <w:rsid w:val="003337C9"/>
-    <w:rsid w:val="00363507"/>
     <w:rsid w:val="00466A21"/>
     <w:rsid w:val="00491418"/>
     <w:rsid w:val="004A6AC6"/>
+    <w:rsid w:val="00872459"/>
+    <w:rsid w:val="008D6D32"/>
     <w:rsid w:val="00977030"/>
     <w:rsid w:val="00BC7E71"/>
     <w:rsid w:val="00C07348"/>
     <w:rsid w:val="00D30278"/>
+    <w:rsid w:val="00FA7D75"/>
   </w:rsids>
   <m:mathPr>
     <m:mathFont m:val="Cambria Math"/>

</xml_diff>

<commit_message>
Implementada barra de navegacion y ocr sin entrenar
</commit_message>
<xml_diff>
--- a/Proyecto-Mohamed-Labib.docx
+++ b/Proyecto-Mohamed-Labib.docx
@@ -1477,7 +1477,7 @@
                 <w:noProof/>
                 <w:webHidden/>
               </w:rPr>
-              <w:t>10</w:t>
+              <w:t>11</w:t>
             </w:r>
             <w:r>
               <w:rPr>
@@ -1549,7 +1549,7 @@
                 <w:noProof/>
                 <w:webHidden/>
               </w:rPr>
-              <w:t>10</w:t>
+              <w:t>11</w:t>
             </w:r>
             <w:r>
               <w:rPr>
@@ -1621,7 +1621,7 @@
                 <w:noProof/>
                 <w:webHidden/>
               </w:rPr>
-              <w:t>10</w:t>
+              <w:t>12</w:t>
             </w:r>
             <w:r>
               <w:rPr>
@@ -8453,6 +8453,7 @@
     <w:rsid w:val="003337C9"/>
     <w:rsid w:val="00466A21"/>
     <w:rsid w:val="00491418"/>
+    <w:rsid w:val="00491ADD"/>
     <w:rsid w:val="004A6AC6"/>
     <w:rsid w:val="00872459"/>
     <w:rsid w:val="008D6D32"/>
@@ -8460,7 +8461,6 @@
     <w:rsid w:val="00BC7E71"/>
     <w:rsid w:val="00C07348"/>
     <w:rsid w:val="00D30278"/>
-    <w:rsid w:val="00FA7D75"/>
   </w:rsids>
   <m:mathPr>
     <m:mathFont m:val="Cambria Math"/>

</xml_diff>